<commit_message>
Mod register map. Fix update datasheet.
</commit_message>
<xml_diff>
--- a/Documents/OptoOutMod-datasheet.docx
+++ b/Documents/OptoOutMod-datasheet.docx
@@ -1,6 +1,6 @@
 
 <file path=word/document.xml><?xml version="1.0" encoding="utf-8"?>
-<w:document xmlns:wpc="http://schemas.microsoft.com/office/word/2010/wordprocessingCanvas" xmlns:cx="http://schemas.microsoft.com/office/drawing/2014/chartex" xmlns:cx1="http://schemas.microsoft.com/office/drawing/2015/9/8/chartex" xmlns:cx2="http://schemas.microsoft.com/office/drawing/2015/10/21/chartex" xmlns:cx3="http://schemas.microsoft.com/office/drawing/2016/5/9/chartex" xmlns:cx4="http://schemas.microsoft.com/office/drawing/2016/5/10/chartex" xmlns:cx5="http://schemas.microsoft.com/office/drawing/2016/5/11/chartex" xmlns:cx6="http://schemas.microsoft.com/office/drawing/2016/5/12/chartex" xmlns:cx7="http://schemas.microsoft.com/office/drawing/2016/5/13/chartex" xmlns:cx8="http://schemas.microsoft.com/office/drawing/2016/5/14/chartex" xmlns:mc="http://schemas.openxmlformats.org/markup-compatibility/2006" xmlns:aink="http://schemas.microsoft.com/office/drawing/2016/ink" xmlns:am3d="http://schemas.microsoft.com/office/drawing/2017/model3d" xmlns:o="urn:schemas-microsoft-com:office:office" xmlns:oel="http://schemas.microsoft.com/office/2019/extlst" xmlns:r="http://schemas.openxmlformats.org/officeDocument/2006/relationships" xmlns:m="http://schemas.openxmlformats.org/officeDocument/2006/math" xmlns:v="urn:schemas-microsoft-com:vml" xmlns:wp14="http://schemas.microsoft.com/office/word/2010/wordprocessingDrawing" xmlns:wp="http://schemas.openxmlformats.org/drawingml/2006/wordprocessingDrawing" xmlns:w10="urn:schemas-microsoft-com:office:word" xmlns:w="http://schemas.openxmlformats.org/wordprocessingml/2006/main" xmlns:w14="http://schemas.microsoft.com/office/word/2010/wordml" xmlns:w15="http://schemas.microsoft.com/office/word/2012/wordml" xmlns:w16cex="http://schemas.microsoft.com/office/word/2018/wordml/cex" xmlns:w16cid="http://schemas.microsoft.com/office/word/2016/wordml/cid" xmlns:w16="http://schemas.microsoft.com/office/word/2018/wordml" xmlns:w16sdtdh="http://schemas.microsoft.com/office/word/2020/wordml/sdtdatahash" xmlns:w16se="http://schemas.microsoft.com/office/word/2015/wordml/symex" xmlns:wpg="http://schemas.microsoft.com/office/word/2010/wordprocessingGroup" xmlns:wpi="http://schemas.microsoft.com/office/word/2010/wordprocessingInk" xmlns:wne="http://schemas.microsoft.com/office/word/2006/wordml" xmlns:wps="http://schemas.microsoft.com/office/word/2010/wordprocessingShape" mc:Ignorable="w14 w15 w16se w16cid w16 w16cex w16sdtdh wp14">
+<w:document xmlns:wpc="http://schemas.microsoft.com/office/word/2010/wordprocessingCanvas" xmlns:cx="http://schemas.microsoft.com/office/drawing/2014/chartex" xmlns:cx1="http://schemas.microsoft.com/office/drawing/2015/9/8/chartex" xmlns:cx2="http://schemas.microsoft.com/office/drawing/2015/10/21/chartex" xmlns:cx3="http://schemas.microsoft.com/office/drawing/2016/5/9/chartex" xmlns:cx4="http://schemas.microsoft.com/office/drawing/2016/5/10/chartex" xmlns:cx5="http://schemas.microsoft.com/office/drawing/2016/5/11/chartex" xmlns:cx6="http://schemas.microsoft.com/office/drawing/2016/5/12/chartex" xmlns:cx7="http://schemas.microsoft.com/office/drawing/2016/5/13/chartex" xmlns:cx8="http://schemas.microsoft.com/office/drawing/2016/5/14/chartex" xmlns:mc="http://schemas.openxmlformats.org/markup-compatibility/2006" xmlns:aink="http://schemas.microsoft.com/office/drawing/2016/ink" xmlns:am3d="http://schemas.microsoft.com/office/drawing/2017/model3d" xmlns:o="urn:schemas-microsoft-com:office:office" xmlns:oel="http://schemas.microsoft.com/office/2019/extlst" xmlns:r="http://schemas.openxmlformats.org/officeDocument/2006/relationships" xmlns:m="http://schemas.openxmlformats.org/officeDocument/2006/math" xmlns:v="urn:schemas-microsoft-com:vml" xmlns:wp14="http://schemas.microsoft.com/office/word/2010/wordprocessingDrawing" xmlns:wp="http://schemas.openxmlformats.org/drawingml/2006/wordprocessingDrawing" xmlns:w10="urn:schemas-microsoft-com:office:word" xmlns:w="http://schemas.openxmlformats.org/wordprocessingml/2006/main" xmlns:w14="http://schemas.microsoft.com/office/word/2010/wordml" xmlns:w15="http://schemas.microsoft.com/office/word/2012/wordml" xmlns:w16cex="http://schemas.microsoft.com/office/word/2018/wordml/cex" xmlns:w16cid="http://schemas.microsoft.com/office/word/2016/wordml/cid" xmlns:w16="http://schemas.microsoft.com/office/word/2018/wordml" xmlns:w16du="http://schemas.microsoft.com/office/word/2023/wordml/word16du" xmlns:w16sdtdh="http://schemas.microsoft.com/office/word/2020/wordml/sdtdatahash" xmlns:w16se="http://schemas.microsoft.com/office/word/2015/wordml/symex" xmlns:wpg="http://schemas.microsoft.com/office/word/2010/wordprocessingGroup" xmlns:wpi="http://schemas.microsoft.com/office/word/2010/wordprocessingInk" xmlns:wne="http://schemas.microsoft.com/office/word/2006/wordml" xmlns:wps="http://schemas.microsoft.com/office/word/2010/wordprocessingShape" mc:Ignorable="w14 w15 w16se w16cid w16 w16cex w16sdtdh w16du wp14">
   <w:body>
     <w:p>
       <w:pPr>
@@ -1389,12 +1389,21 @@
                 <w:bCs w:val="0"/>
               </w:rPr>
             </w:pPr>
+            <w:proofErr w:type="spellStart"/>
             <w:r>
               <w:rPr>
                 <w:b w:val="0"/>
                 <w:bCs w:val="0"/>
               </w:rPr>
-              <w:t>RTDx pins voltage to GND-ISO</w:t>
+              <w:t>RTDx</w:t>
+            </w:r>
+            <w:proofErr w:type="spellEnd"/>
+            <w:r>
+              <w:rPr>
+                <w:b w:val="0"/>
+                <w:bCs w:val="0"/>
+              </w:rPr>
+              <w:t xml:space="preserve"> pins voltage to GND-ISO</w:t>
             </w:r>
           </w:p>
         </w:tc>
@@ -1493,7 +1502,23 @@
                 <w:b w:val="0"/>
                 <w:bCs w:val="0"/>
               </w:rPr>
-              <w:t>Current through RTDx port</w:t>
+              <w:t xml:space="preserve">Current through </w:t>
+            </w:r>
+            <w:proofErr w:type="spellStart"/>
+            <w:r>
+              <w:rPr>
+                <w:b w:val="0"/>
+                <w:bCs w:val="0"/>
+              </w:rPr>
+              <w:t>RTDx</w:t>
+            </w:r>
+            <w:proofErr w:type="spellEnd"/>
+            <w:r>
+              <w:rPr>
+                <w:b w:val="0"/>
+                <w:bCs w:val="0"/>
+              </w:rPr>
+              <w:t xml:space="preserve"> port</w:t>
             </w:r>
           </w:p>
         </w:tc>
@@ -1727,7 +1752,7 @@
           <w:noProof/>
         </w:rPr>
         <w:drawing>
-          <wp:inline distT="0" distB="0" distL="0" distR="0" wp14:anchorId="295BE05B" wp14:editId="381118D7">
+          <wp:inline distT="0" distB="0" distL="0" distR="0" wp14:anchorId="4EA71308" wp14:editId="63D8F04D">
             <wp:extent cx="2994025" cy="3369123"/>
             <wp:effectExtent l="19050" t="19050" r="15875" b="22225"/>
             <wp:docPr id="10" name="Obrázek 10"/>
@@ -1893,7 +1918,7 @@
           <w:lang w:val="cs-CZ" w:eastAsia="cs-CZ"/>
         </w:rPr>
         <w:drawing>
-          <wp:anchor distT="0" distB="0" distL="114300" distR="114300" simplePos="0" relativeHeight="251659264" behindDoc="1" locked="0" layoutInCell="1" allowOverlap="1" wp14:anchorId="4C7D5A79" wp14:editId="0004AAF4">
+          <wp:anchor distT="0" distB="0" distL="114300" distR="114300" simplePos="0" relativeHeight="251659264" behindDoc="1" locked="0" layoutInCell="1" allowOverlap="1" wp14:anchorId="4DED04CA" wp14:editId="18DD92A0">
             <wp:simplePos x="0" y="0"/>
             <wp:positionH relativeFrom="column">
               <wp:posOffset>-1270</wp:posOffset>
@@ -1974,7 +1999,7 @@
         <mc:AlternateContent>
           <mc:Choice Requires="wps">
             <w:drawing>
-              <wp:anchor distT="0" distB="0" distL="114300" distR="114300" simplePos="0" relativeHeight="251627008" behindDoc="0" locked="0" layoutInCell="1" allowOverlap="1" wp14:anchorId="4E1F01B2" wp14:editId="1690E634">
+              <wp:anchor distT="0" distB="0" distL="114300" distR="114300" simplePos="0" relativeHeight="251627008" behindDoc="0" locked="0" layoutInCell="1" allowOverlap="1" wp14:anchorId="074EC46B" wp14:editId="73D1EA80">
                 <wp:simplePos x="0" y="0"/>
                 <wp:positionH relativeFrom="column">
                   <wp:posOffset>2161872</wp:posOffset>
@@ -2036,7 +2061,7 @@
           </mc:Choice>
           <mc:Fallback>
             <w:pict>
-              <v:shapetype w14:anchorId="6F8B1A29" id="_x0000_t32" coordsize="21600,21600" o:spt="32" o:oned="t" path="m,l21600,21600e" filled="f">
+              <v:shapetype w14:anchorId="6549D1FC" id="_x0000_t32" coordsize="21600,21600" o:spt="32" o:oned="t" path="m,l21600,21600e" filled="f">
                 <v:path arrowok="t" fillok="f" o:connecttype="none"/>
                 <o:lock v:ext="edit" shapetype="t"/>
               </v:shapetype>
@@ -2055,7 +2080,7 @@
         <mc:AlternateContent>
           <mc:Choice Requires="wps">
             <w:drawing>
-              <wp:anchor distT="0" distB="0" distL="114300" distR="114300" simplePos="0" relativeHeight="251624960" behindDoc="0" locked="0" layoutInCell="1" allowOverlap="1" wp14:anchorId="4FDC26BE" wp14:editId="4BC7164C">
+              <wp:anchor distT="0" distB="0" distL="114300" distR="114300" simplePos="0" relativeHeight="251624960" behindDoc="0" locked="0" layoutInCell="1" allowOverlap="1" wp14:anchorId="571E2217" wp14:editId="3A0EB448">
                 <wp:simplePos x="0" y="0"/>
                 <wp:positionH relativeFrom="column">
                   <wp:posOffset>3322041</wp:posOffset>
@@ -2139,7 +2164,7 @@
           </mc:Choice>
           <mc:Fallback>
             <w:pict>
-              <v:shapetype w14:anchorId="4FDC26BE" id="_x0000_t202" coordsize="21600,21600" o:spt="202" path="m,l,21600r21600,l21600,xe">
+              <v:shapetype w14:anchorId="571E2217" id="_x0000_t202" coordsize="21600,21600" o:spt="202" path="m,l,21600r21600,l21600,xe">
                 <v:stroke joinstyle="miter"/>
                 <v:path gradientshapeok="t" o:connecttype="rect"/>
               </v:shapetype>
@@ -2175,7 +2200,7 @@
         <mc:AlternateContent>
           <mc:Choice Requires="wps">
             <w:drawing>
-              <wp:anchor distT="0" distB="0" distL="114300" distR="114300" simplePos="0" relativeHeight="251683328" behindDoc="0" locked="0" layoutInCell="1" allowOverlap="1" wp14:anchorId="2FAF4231" wp14:editId="718B30CF">
+              <wp:anchor distT="0" distB="0" distL="114300" distR="114300" simplePos="0" relativeHeight="251683328" behindDoc="0" locked="0" layoutInCell="1" allowOverlap="1" wp14:anchorId="61270585" wp14:editId="310BB794">
                 <wp:simplePos x="0" y="0"/>
                 <wp:positionH relativeFrom="column">
                   <wp:posOffset>1954097</wp:posOffset>
@@ -2234,7 +2259,7 @@
           </mc:Choice>
           <mc:Fallback>
             <w:pict>
-              <v:shape w14:anchorId="1046341E" id="Přímá spojnice se šipkou 30" o:spid="_x0000_s1026" type="#_x0000_t32" style="position:absolute;margin-left:153.85pt;margin-top:12.75pt;width:105.8pt;height:17.85pt;flip:x;z-index:251683328;visibility:visible;mso-wrap-style:square;mso-width-percent:0;mso-height-percent:0;mso-wrap-distance-left:9pt;mso-wrap-distance-top:0;mso-wrap-distance-right:9pt;mso-wrap-distance-bottom:0;mso-position-horizontal:absolute;mso-position-horizontal-relative:text;mso-position-vertical:absolute;mso-position-vertical-relative:text;mso-width-percent:0;mso-height-percent:0;mso-width-relative:margin;mso-height-relative:margin" o:gfxdata="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" strokecolor="black [3040]">
+              <v:shape w14:anchorId="3C874433" id="Přímá spojnice se šipkou 30" o:spid="_x0000_s1026" type="#_x0000_t32" style="position:absolute;margin-left:153.85pt;margin-top:12.75pt;width:105.8pt;height:17.85pt;flip:x;z-index:251683328;visibility:visible;mso-wrap-style:square;mso-width-percent:0;mso-height-percent:0;mso-wrap-distance-left:9pt;mso-wrap-distance-top:0;mso-wrap-distance-right:9pt;mso-wrap-distance-bottom:0;mso-position-horizontal:absolute;mso-position-horizontal-relative:text;mso-position-vertical:absolute;mso-position-vertical-relative:text;mso-width-percent:0;mso-height-percent:0;mso-width-relative:margin;mso-height-relative:margin" o:gfxdata="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" strokecolor="black [3040]">
                 <v:stroke dashstyle="3 1" endarrow="open"/>
               </v:shape>
             </w:pict>
@@ -2249,7 +2274,7 @@
         <mc:AlternateContent>
           <mc:Choice Requires="wps">
             <w:drawing>
-              <wp:anchor distT="0" distB="0" distL="114300" distR="114300" simplePos="0" relativeHeight="251687424" behindDoc="0" locked="0" layoutInCell="1" allowOverlap="1" wp14:anchorId="03DC5B55" wp14:editId="37A86F2C">
+              <wp:anchor distT="0" distB="0" distL="114300" distR="114300" simplePos="0" relativeHeight="251687424" behindDoc="0" locked="0" layoutInCell="1" allowOverlap="1" wp14:anchorId="298E70B3" wp14:editId="588644E3">
                 <wp:simplePos x="0" y="0"/>
                 <wp:positionH relativeFrom="column">
                   <wp:posOffset>3322041</wp:posOffset>
@@ -2330,7 +2355,7 @@
           </mc:Choice>
           <mc:Fallback>
             <w:pict>
-              <v:shape w14:anchorId="03DC5B55" id="Textové pole 6" o:spid="_x0000_s1027" type="#_x0000_t202" style="position:absolute;left:0;text-align:left;margin-left:261.6pt;margin-top:1.25pt;width:187.2pt;height:20.5pt;z-index:251687424;visibility:visible;mso-wrap-style:square;mso-width-percent:0;mso-height-percent:0;mso-wrap-distance-left:9pt;mso-wrap-distance-top:0;mso-wrap-distance-right:9pt;mso-wrap-distance-bottom:0;mso-position-horizontal:absolute;mso-position-horizontal-relative:text;mso-position-vertical:absolute;mso-position-vertical-relative:text;mso-width-percent:0;mso-height-percent:0;mso-width-relative:margin;mso-height-relative:margin;v-text-anchor:top" o:gfxdata="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" fillcolor="white [3201]" strokeweight=".5pt">
+              <v:shape w14:anchorId="298E70B3" id="Textové pole 6" o:spid="_x0000_s1027" type="#_x0000_t202" style="position:absolute;left:0;text-align:left;margin-left:261.6pt;margin-top:1.25pt;width:187.2pt;height:20.5pt;z-index:251687424;visibility:visible;mso-wrap-style:square;mso-width-percent:0;mso-height-percent:0;mso-wrap-distance-left:9pt;mso-wrap-distance-top:0;mso-wrap-distance-right:9pt;mso-wrap-distance-bottom:0;mso-position-horizontal:absolute;mso-position-horizontal-relative:text;mso-position-vertical:absolute;mso-position-vertical-relative:text;mso-width-percent:0;mso-height-percent:0;mso-width-relative:margin;mso-height-relative:margin;v-text-anchor:top" o:gfxdata="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" fillcolor="white [3201]" strokeweight=".5pt">
                 <v:textbox>
                   <w:txbxContent>
                     <w:p>
@@ -2359,7 +2384,7 @@
         <mc:AlternateContent>
           <mc:Choice Requires="wps">
             <w:drawing>
-              <wp:anchor distT="0" distB="0" distL="114300" distR="114300" simplePos="0" relativeHeight="251681792" behindDoc="0" locked="0" layoutInCell="1" allowOverlap="1" wp14:anchorId="53BDB3AA" wp14:editId="2FA261F1">
+              <wp:anchor distT="0" distB="0" distL="114300" distR="114300" simplePos="0" relativeHeight="251681792" behindDoc="0" locked="0" layoutInCell="1" allowOverlap="1" wp14:anchorId="320DABB5" wp14:editId="5181002A">
                 <wp:simplePos x="0" y="0"/>
                 <wp:positionH relativeFrom="column">
                   <wp:posOffset>3322041</wp:posOffset>
@@ -2448,7 +2473,7 @@
           </mc:Choice>
           <mc:Fallback>
             <w:pict>
-              <v:shape w14:anchorId="53BDB3AA" id="Textové pole 15" o:spid="_x0000_s1028" type="#_x0000_t202" style="position:absolute;left:0;text-align:left;margin-left:261.6pt;margin-top:.75pt;width:187.2pt;height:20.5pt;z-index:251681792;visibility:visible;mso-wrap-style:square;mso-width-percent:0;mso-height-percent:0;mso-wrap-distance-left:9pt;mso-wrap-distance-top:0;mso-wrap-distance-right:9pt;mso-wrap-distance-bottom:0;mso-position-horizontal:absolute;mso-position-horizontal-relative:text;mso-position-vertical:absolute;mso-position-vertical-relative:text;mso-width-percent:0;mso-height-percent:0;mso-width-relative:margin;mso-height-relative:margin;v-text-anchor:top" o:gfxdata="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" fillcolor="white [3201]" strokeweight=".5pt">
+              <v:shape w14:anchorId="320DABB5" id="Textové pole 15" o:spid="_x0000_s1028" type="#_x0000_t202" style="position:absolute;left:0;text-align:left;margin-left:261.6pt;margin-top:.75pt;width:187.2pt;height:20.5pt;z-index:251681792;visibility:visible;mso-wrap-style:square;mso-width-percent:0;mso-height-percent:0;mso-wrap-distance-left:9pt;mso-wrap-distance-top:0;mso-wrap-distance-right:9pt;mso-wrap-distance-bottom:0;mso-position-horizontal:absolute;mso-position-horizontal-relative:text;mso-position-vertical:absolute;mso-position-vertical-relative:text;mso-width-percent:0;mso-height-percent:0;mso-width-relative:margin;mso-height-relative:margin;v-text-anchor:top" o:gfxdata="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" fillcolor="white [3201]" strokeweight=".5pt">
                 <v:textbox>
                   <w:txbxContent>
                     <w:p>
@@ -2484,7 +2509,7 @@
         <mc:AlternateContent>
           <mc:Choice Requires="wps">
             <w:drawing>
-              <wp:anchor distT="0" distB="0" distL="114300" distR="114300" simplePos="0" relativeHeight="251672576" behindDoc="0" locked="0" layoutInCell="1" allowOverlap="1" wp14:anchorId="03942495" wp14:editId="654C2D49">
+              <wp:anchor distT="0" distB="0" distL="114300" distR="114300" simplePos="0" relativeHeight="251672576" behindDoc="0" locked="0" layoutInCell="1" allowOverlap="1" wp14:anchorId="5CF03B0D" wp14:editId="07163BDD">
                 <wp:simplePos x="0" y="0"/>
                 <wp:positionH relativeFrom="column">
                   <wp:posOffset>1939467</wp:posOffset>
@@ -2543,7 +2568,7 @@
           </mc:Choice>
           <mc:Fallback>
             <w:pict>
-              <v:shape w14:anchorId="21FE6042" id="Přímá spojnice se šipkou 31" o:spid="_x0000_s1026" type="#_x0000_t32" style="position:absolute;margin-left:152.7pt;margin-top:1.35pt;width:106.85pt;height:25.35pt;flip:x;z-index:251672576;visibility:visible;mso-wrap-style:square;mso-width-percent:0;mso-height-percent:0;mso-wrap-distance-left:9pt;mso-wrap-distance-top:0;mso-wrap-distance-right:9pt;mso-wrap-distance-bottom:0;mso-position-horizontal:absolute;mso-position-horizontal-relative:text;mso-position-vertical:absolute;mso-position-vertical-relative:text;mso-width-percent:0;mso-height-percent:0;mso-width-relative:margin;mso-height-relative:margin" o:gfxdata="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" strokecolor="black [3040]">
+              <v:shape w14:anchorId="1DC9ACC2" id="Přímá spojnice se šipkou 31" o:spid="_x0000_s1026" type="#_x0000_t32" style="position:absolute;margin-left:152.7pt;margin-top:1.35pt;width:106.85pt;height:25.35pt;flip:x;z-index:251672576;visibility:visible;mso-wrap-style:square;mso-width-percent:0;mso-height-percent:0;mso-wrap-distance-left:9pt;mso-wrap-distance-top:0;mso-wrap-distance-right:9pt;mso-wrap-distance-bottom:0;mso-position-horizontal:absolute;mso-position-horizontal-relative:text;mso-position-vertical:absolute;mso-position-vertical-relative:text;mso-width-percent:0;mso-height-percent:0;mso-width-relative:margin;mso-height-relative:margin" o:gfxdata="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" strokecolor="black [3040]">
                 <v:stroke dashstyle="3 1" endarrow="open"/>
               </v:shape>
             </w:pict>
@@ -2560,7 +2585,7 @@
         <mc:AlternateContent>
           <mc:Choice Requires="wps">
             <w:drawing>
-              <wp:anchor distT="0" distB="0" distL="114300" distR="114300" simplePos="0" relativeHeight="251684864" behindDoc="0" locked="0" layoutInCell="1" allowOverlap="1" wp14:anchorId="36723C76" wp14:editId="578646C5">
+              <wp:anchor distT="0" distB="0" distL="114300" distR="114300" simplePos="0" relativeHeight="251684864" behindDoc="0" locked="0" layoutInCell="1" allowOverlap="1" wp14:anchorId="7B035477" wp14:editId="49CC4880">
                 <wp:simplePos x="0" y="0"/>
                 <wp:positionH relativeFrom="column">
                   <wp:posOffset>3322041</wp:posOffset>
@@ -2649,7 +2674,7 @@
           </mc:Choice>
           <mc:Fallback>
             <w:pict>
-              <v:shape w14:anchorId="36723C76" id="Textové pole 18" o:spid="_x0000_s1029" type="#_x0000_t202" style="position:absolute;left:0;text-align:left;margin-left:261.6pt;margin-top:3.15pt;width:187.2pt;height:20.5pt;z-index:251684864;visibility:visible;mso-wrap-style:square;mso-width-percent:0;mso-height-percent:0;mso-wrap-distance-left:9pt;mso-wrap-distance-top:0;mso-wrap-distance-right:9pt;mso-wrap-distance-bottom:0;mso-position-horizontal:absolute;mso-position-horizontal-relative:text;mso-position-vertical:absolute;mso-position-vertical-relative:text;mso-width-percent:0;mso-height-percent:0;mso-width-relative:margin;mso-height-relative:margin;v-text-anchor:top" o:gfxdata="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" fillcolor="white [3201]" strokeweight=".5pt">
+              <v:shape w14:anchorId="7B035477" id="Textové pole 18" o:spid="_x0000_s1029" type="#_x0000_t202" style="position:absolute;left:0;text-align:left;margin-left:261.6pt;margin-top:3.15pt;width:187.2pt;height:20.5pt;z-index:251684864;visibility:visible;mso-wrap-style:square;mso-width-percent:0;mso-height-percent:0;mso-wrap-distance-left:9pt;mso-wrap-distance-top:0;mso-wrap-distance-right:9pt;mso-wrap-distance-bottom:0;mso-position-horizontal:absolute;mso-position-horizontal-relative:text;mso-position-vertical:absolute;mso-position-vertical-relative:text;mso-width-percent:0;mso-height-percent:0;mso-width-relative:margin;mso-height-relative:margin;v-text-anchor:top" o:gfxdata="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" fillcolor="white [3201]" strokeweight=".5pt">
                 <v:textbox>
                   <w:txbxContent>
                     <w:p>
@@ -2685,7 +2710,7 @@
         <mc:AlternateContent>
           <mc:Choice Requires="wps">
             <w:drawing>
-              <wp:anchor distT="0" distB="0" distL="114300" distR="114300" simplePos="0" relativeHeight="251677696" behindDoc="0" locked="0" layoutInCell="1" allowOverlap="1" wp14:anchorId="5555CD7B" wp14:editId="57B8C053">
+              <wp:anchor distT="0" distB="0" distL="114300" distR="114300" simplePos="0" relativeHeight="251677696" behindDoc="0" locked="0" layoutInCell="1" allowOverlap="1" wp14:anchorId="3D06264D" wp14:editId="2FF81C9C">
                 <wp:simplePos x="0" y="0"/>
                 <wp:positionH relativeFrom="column">
                   <wp:posOffset>1977626</wp:posOffset>
@@ -2744,7 +2769,7 @@
           </mc:Choice>
           <mc:Fallback>
             <w:pict>
-              <v:shape w14:anchorId="0BCFFE1A" id="Přímá spojnice se šipkou 32" o:spid="_x0000_s1026" type="#_x0000_t32" style="position:absolute;margin-left:155.7pt;margin-top:1.6pt;width:104.6pt;height:32.25pt;flip:x;z-index:251677696;visibility:visible;mso-wrap-style:square;mso-width-percent:0;mso-height-percent:0;mso-wrap-distance-left:9pt;mso-wrap-distance-top:0;mso-wrap-distance-right:9pt;mso-wrap-distance-bottom:0;mso-position-horizontal:absolute;mso-position-horizontal-relative:text;mso-position-vertical:absolute;mso-position-vertical-relative:text;mso-width-percent:0;mso-height-percent:0;mso-width-relative:margin;mso-height-relative:margin" o:gfxdata="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" strokecolor="black [3040]">
+              <v:shape w14:anchorId="69FF9324" id="Přímá spojnice se šipkou 32" o:spid="_x0000_s1026" type="#_x0000_t32" style="position:absolute;margin-left:155.7pt;margin-top:1.6pt;width:104.6pt;height:32.25pt;flip:x;z-index:251677696;visibility:visible;mso-wrap-style:square;mso-width-percent:0;mso-height-percent:0;mso-wrap-distance-left:9pt;mso-wrap-distance-top:0;mso-wrap-distance-right:9pt;mso-wrap-distance-bottom:0;mso-position-horizontal:absolute;mso-position-horizontal-relative:text;mso-position-vertical:absolute;mso-position-vertical-relative:text;mso-width-percent:0;mso-height-percent:0;mso-width-relative:margin;mso-height-relative:margin" o:gfxdata="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" strokecolor="black [3040]">
                 <v:stroke dashstyle="3 1" endarrow="open"/>
               </v:shape>
             </w:pict>
@@ -2761,7 +2786,7 @@
         <mc:AlternateContent>
           <mc:Choice Requires="wps">
             <w:drawing>
-              <wp:anchor distT="0" distB="0" distL="114300" distR="114300" simplePos="0" relativeHeight="251688960" behindDoc="0" locked="0" layoutInCell="1" allowOverlap="1" wp14:anchorId="65B7056B" wp14:editId="3957CED6">
+              <wp:anchor distT="0" distB="0" distL="114300" distR="114300" simplePos="0" relativeHeight="251688960" behindDoc="0" locked="0" layoutInCell="1" allowOverlap="1" wp14:anchorId="5C6E4ED5" wp14:editId="0ED32A22">
                 <wp:simplePos x="0" y="0"/>
                 <wp:positionH relativeFrom="column">
                   <wp:posOffset>3322041</wp:posOffset>
@@ -2853,7 +2878,7 @@
           </mc:Choice>
           <mc:Fallback>
             <w:pict>
-              <v:shape w14:anchorId="65B7056B" id="Textové pole 19" o:spid="_x0000_s1030" type="#_x0000_t202" style="position:absolute;left:0;text-align:left;margin-left:261.6pt;margin-top:5pt;width:187.2pt;height:20.5pt;z-index:251688960;visibility:visible;mso-wrap-style:square;mso-width-percent:0;mso-height-percent:0;mso-wrap-distance-left:9pt;mso-wrap-distance-top:0;mso-wrap-distance-right:9pt;mso-wrap-distance-bottom:0;mso-position-horizontal:absolute;mso-position-horizontal-relative:text;mso-position-vertical:absolute;mso-position-vertical-relative:text;mso-width-percent:0;mso-height-percent:0;mso-width-relative:margin;mso-height-relative:margin;v-text-anchor:top" o:gfxdata="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" fillcolor="white [3201]" strokeweight=".5pt">
+              <v:shape w14:anchorId="5C6E4ED5" id="Textové pole 19" o:spid="_x0000_s1030" type="#_x0000_t202" style="position:absolute;left:0;text-align:left;margin-left:261.6pt;margin-top:5pt;width:187.2pt;height:20.5pt;z-index:251688960;visibility:visible;mso-wrap-style:square;mso-width-percent:0;mso-height-percent:0;mso-wrap-distance-left:9pt;mso-wrap-distance-top:0;mso-wrap-distance-right:9pt;mso-wrap-distance-bottom:0;mso-position-horizontal:absolute;mso-position-horizontal-relative:text;mso-position-vertical:absolute;mso-position-vertical-relative:text;mso-width-percent:0;mso-height-percent:0;mso-width-relative:margin;mso-height-relative:margin;v-text-anchor:top" o:gfxdata="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" fillcolor="white [3201]" strokeweight=".5pt">
                 <v:textbox>
                   <w:txbxContent>
                     <w:p>
@@ -2892,7 +2917,7 @@
         <mc:AlternateContent>
           <mc:Choice Requires="wps">
             <w:drawing>
-              <wp:anchor distT="0" distB="0" distL="114300" distR="114300" simplePos="0" relativeHeight="251704320" behindDoc="0" locked="0" layoutInCell="1" allowOverlap="1" wp14:anchorId="78A6AFF8" wp14:editId="2DB9C132">
+              <wp:anchor distT="0" distB="0" distL="114300" distR="114300" simplePos="0" relativeHeight="251704320" behindDoc="0" locked="0" layoutInCell="1" allowOverlap="1" wp14:anchorId="56040B47" wp14:editId="74319415">
                 <wp:simplePos x="0" y="0"/>
                 <wp:positionH relativeFrom="column">
                   <wp:posOffset>2094610</wp:posOffset>
@@ -2951,7 +2976,7 @@
           </mc:Choice>
           <mc:Fallback>
             <w:pict>
-              <v:shape w14:anchorId="7759BA37" id="Přímá spojnice se šipkou 7" o:spid="_x0000_s1026" type="#_x0000_t32" style="position:absolute;margin-left:164.95pt;margin-top:5.05pt;width:93.3pt;height:65.1pt;flip:x;z-index:251704320;visibility:visible;mso-wrap-style:square;mso-width-percent:0;mso-height-percent:0;mso-wrap-distance-left:9pt;mso-wrap-distance-top:0;mso-wrap-distance-right:9pt;mso-wrap-distance-bottom:0;mso-position-horizontal:absolute;mso-position-horizontal-relative:text;mso-position-vertical:absolute;mso-position-vertical-relative:text;mso-width-percent:0;mso-height-percent:0;mso-width-relative:margin;mso-height-relative:margin" o:gfxdata="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" strokecolor="black [3040]">
+              <v:shape w14:anchorId="0AB56A89" id="Přímá spojnice se šipkou 7" o:spid="_x0000_s1026" type="#_x0000_t32" style="position:absolute;margin-left:164.95pt;margin-top:5.05pt;width:93.3pt;height:65.1pt;flip:x;z-index:251704320;visibility:visible;mso-wrap-style:square;mso-width-percent:0;mso-height-percent:0;mso-wrap-distance-left:9pt;mso-wrap-distance-top:0;mso-wrap-distance-right:9pt;mso-wrap-distance-bottom:0;mso-position-horizontal:absolute;mso-position-horizontal-relative:text;mso-position-vertical:absolute;mso-position-vertical-relative:text;mso-width-percent:0;mso-height-percent:0;mso-width-relative:margin;mso-height-relative:margin" o:gfxdata="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" strokecolor="black [3040]">
                 <v:stroke dashstyle="3 1" endarrow="open"/>
               </v:shape>
             </w:pict>
@@ -4610,10 +4635,10 @@
         <w:tblLook w:val="04A0" w:firstRow="1" w:lastRow="0" w:firstColumn="1" w:lastColumn="0" w:noHBand="0" w:noVBand="1"/>
       </w:tblPr>
       <w:tblGrid>
-        <w:gridCol w:w="965"/>
+        <w:gridCol w:w="964"/>
         <w:gridCol w:w="2429"/>
-        <w:gridCol w:w="999"/>
-        <w:gridCol w:w="6063"/>
+        <w:gridCol w:w="998"/>
+        <w:gridCol w:w="6065"/>
       </w:tblGrid>
       <w:tr>
         <w:tc>
@@ -4709,7 +4734,7 @@
       <w:tr>
         <w:tc>
           <w:tcPr>
-            <w:tcW w:type="dxa" w:w="965"/>
+            <w:tcW w:type="dxa" w:w="964"/>
           </w:tcPr>
           <w:p>
             <w:r>
@@ -4729,7 +4754,7 @@
         </w:tc>
         <w:tc>
           <w:tcPr>
-            <w:tcW w:type="dxa" w:w="999"/>
+            <w:tcW w:type="dxa" w:w="998"/>
           </w:tcPr>
           <w:p>
             <w:r>
@@ -4739,7 +4764,7 @@
         </w:tc>
         <w:tc>
           <w:tcPr>
-            <w:tcW w:type="dxa" w:w="6063"/>
+            <w:tcW w:type="dxa" w:w="6065"/>
           </w:tcPr>
           <w:p>
             <w:pPr>
@@ -4777,7 +4802,7 @@
       <w:tr>
         <w:tc>
           <w:tcPr>
-            <w:tcW w:type="dxa" w:w="965"/>
+            <w:tcW w:type="dxa" w:w="964"/>
           </w:tcPr>
           <w:p>
             <w:r>
@@ -4797,7 +4822,7 @@
         </w:tc>
         <w:tc>
           <w:tcPr>
-            <w:tcW w:type="dxa" w:w="999"/>
+            <w:tcW w:type="dxa" w:w="998"/>
           </w:tcPr>
           <w:p>
             <w:r>
@@ -4807,7 +4832,7 @@
         </w:tc>
         <w:tc>
           <w:tcPr>
-            <w:tcW w:type="dxa" w:w="6063"/>
+            <w:tcW w:type="dxa" w:w="6065"/>
           </w:tcPr>
           <w:p>
             <w:pPr>
@@ -4822,7 +4847,7 @@
       <w:tr>
         <w:tc>
           <w:tcPr>
-            <w:tcW w:type="dxa" w:w="965"/>
+            <w:tcW w:type="dxa" w:w="964"/>
           </w:tcPr>
           <w:p>
             <w:r>
@@ -4842,7 +4867,7 @@
         </w:tc>
         <w:tc>
           <w:tcPr>
-            <w:tcW w:type="dxa" w:w="999"/>
+            <w:tcW w:type="dxa" w:w="998"/>
           </w:tcPr>
           <w:p>
             <w:r>
@@ -4852,7 +4877,7 @@
         </w:tc>
         <w:tc>
           <w:tcPr>
-            <w:tcW w:type="dxa" w:w="6063"/>
+            <w:tcW w:type="dxa" w:w="6065"/>
           </w:tcPr>
           <w:p>
             <w:pPr>
@@ -4892,7 +4917,7 @@
       <w:tr>
         <w:tc>
           <w:tcPr>
-            <w:tcW w:type="dxa" w:w="965"/>
+            <w:tcW w:type="dxa" w:w="964"/>
           </w:tcPr>
           <w:p>
             <w:r>
@@ -4912,7 +4937,7 @@
         </w:tc>
         <w:tc>
           <w:tcPr>
-            <w:tcW w:type="dxa" w:w="999"/>
+            <w:tcW w:type="dxa" w:w="998"/>
           </w:tcPr>
           <w:p>
             <w:r>
@@ -4922,7 +4947,7 @@
         </w:tc>
         <w:tc>
           <w:tcPr>
-            <w:tcW w:type="dxa" w:w="6063"/>
+            <w:tcW w:type="dxa" w:w="6065"/>
           </w:tcPr>
           <w:p>
             <w:pPr>
@@ -4958,7 +4983,7 @@
       <w:tr>
         <w:tc>
           <w:tcPr>
-            <w:tcW w:type="dxa" w:w="965"/>
+            <w:tcW w:type="dxa" w:w="964"/>
           </w:tcPr>
           <w:p>
             <w:r>
@@ -4978,7 +5003,7 @@
         </w:tc>
         <w:tc>
           <w:tcPr>
-            <w:tcW w:type="dxa" w:w="999"/>
+            <w:tcW w:type="dxa" w:w="998"/>
           </w:tcPr>
           <w:p>
             <w:r>
@@ -4988,7 +5013,7 @@
         </w:tc>
         <w:tc>
           <w:tcPr>
-            <w:tcW w:type="dxa" w:w="6063"/>
+            <w:tcW w:type="dxa" w:w="6065"/>
           </w:tcPr>
           <w:p>
             <w:pPr>
@@ -5022,7 +5047,7 @@
       <w:tr>
         <w:tc>
           <w:tcPr>
-            <w:tcW w:type="dxa" w:w="965"/>
+            <w:tcW w:type="dxa" w:w="964"/>
           </w:tcPr>
           <w:p>
             <w:r>
@@ -5042,7 +5067,7 @@
         </w:tc>
         <w:tc>
           <w:tcPr>
-            <w:tcW w:type="dxa" w:w="999"/>
+            <w:tcW w:type="dxa" w:w="998"/>
           </w:tcPr>
           <w:p>
             <w:r>
@@ -5052,7 +5077,7 @@
         </w:tc>
         <w:tc>
           <w:tcPr>
-            <w:tcW w:type="dxa" w:w="6063"/>
+            <w:tcW w:type="dxa" w:w="6065"/>
           </w:tcPr>
           <w:p>
             <w:pPr>
@@ -5082,7 +5107,7 @@
       <w:tr>
         <w:tc>
           <w:tcPr>
-            <w:tcW w:type="dxa" w:w="965"/>
+            <w:tcW w:type="dxa" w:w="964"/>
           </w:tcPr>
           <w:p>
             <w:r>
@@ -5102,7 +5127,7 @@
         </w:tc>
         <w:tc>
           <w:tcPr>
-            <w:tcW w:type="dxa" w:w="999"/>
+            <w:tcW w:type="dxa" w:w="998"/>
           </w:tcPr>
           <w:p>
             <w:r>
@@ -5112,7 +5137,7 @@
         </w:tc>
         <w:tc>
           <w:tcPr>
-            <w:tcW w:type="dxa" w:w="6063"/>
+            <w:tcW w:type="dxa" w:w="6065"/>
           </w:tcPr>
           <w:p>
             <w:pPr>
@@ -5145,7 +5170,7 @@
       <w:tr>
         <w:tc>
           <w:tcPr>
-            <w:tcW w:type="dxa" w:w="965"/>
+            <w:tcW w:type="dxa" w:w="964"/>
           </w:tcPr>
           <w:p>
             <w:r>
@@ -5165,7 +5190,7 @@
         </w:tc>
         <w:tc>
           <w:tcPr>
-            <w:tcW w:type="dxa" w:w="999"/>
+            <w:tcW w:type="dxa" w:w="998"/>
           </w:tcPr>
           <w:p>
             <w:r>
@@ -5175,7 +5200,7 @@
         </w:tc>
         <w:tc>
           <w:tcPr>
-            <w:tcW w:type="dxa" w:w="6063"/>
+            <w:tcW w:type="dxa" w:w="6065"/>
           </w:tcPr>
           <w:p>
             <w:pPr>
@@ -5183,14 +5208,6 @@
             </w:pPr>
             <w:r>
               <w:t>Set calibration resistance values to all channels.</w:t>
-              <w:br/>
-              <w:t>Value 0 - calibration disabled</w:t>
-              <w:br/>
-              <w:t>Value 1 - 8 - 100k low values 0 - 7</w:t>
-              <w:br/>
-              <w:t>Value 9 - 16 - 100k FS values 31, 63, … 255</w:t>
-              <w:br/>
-              <w:t>Value 17 - 24 - 2 x 1k FS values 31, 63, … 255</w:t>
             </w:r>
             <w:r>
               <w:rPr>
@@ -5211,7 +5228,7 @@
       <w:tr>
         <w:tc>
           <w:tcPr>
-            <w:tcW w:type="dxa" w:w="965"/>
+            <w:tcW w:type="dxa" w:w="964"/>
           </w:tcPr>
           <w:p>
             <w:r>
@@ -5231,7 +5248,7 @@
         </w:tc>
         <w:tc>
           <w:tcPr>
-            <w:tcW w:type="dxa" w:w="999"/>
+            <w:tcW w:type="dxa" w:w="998"/>
           </w:tcPr>
           <w:p>
             <w:r>
@@ -5241,7 +5258,7 @@
         </w:tc>
         <w:tc>
           <w:tcPr>
-            <w:tcW w:type="dxa" w:w="6063"/>
+            <w:tcW w:type="dxa" w:w="6065"/>
           </w:tcPr>
           <w:p>
             <w:pPr>
@@ -5256,11 +5273,11 @@
       <w:tr>
         <w:tc>
           <w:tcPr>
-            <w:tcW w:type="dxa" w:w="965"/>
-          </w:tcPr>
-          <w:p>
-            <w:r>
-              <w:t>11, 12</w:t>
+            <w:tcW w:type="dxa" w:w="964"/>
+          </w:tcPr>
+          <w:p>
+            <w:r>
+              <w:t>11</w:t>
             </w:r>
           </w:p>
         </w:tc>
@@ -5270,46 +5287,32 @@
           </w:tcPr>
           <w:p>
             <w:r>
-              <w:t>PT temperature correction</w:t>
-            </w:r>
-          </w:p>
-        </w:tc>
-        <w:tc>
-          <w:tcPr>
-            <w:tcW w:type="dxa" w:w="999"/>
-          </w:tcPr>
-          <w:p>
-            <w:r>
-              <w:t>FLOAT32</w:t>
-            </w:r>
-          </w:p>
-        </w:tc>
-        <w:tc>
-          <w:tcPr>
-            <w:tcW w:type="dxa" w:w="6063"/>
+              <w:t>State of all outputs</w:t>
+            </w:r>
+          </w:p>
+        </w:tc>
+        <w:tc>
+          <w:tcPr>
+            <w:tcW w:type="dxa" w:w="998"/>
+          </w:tcPr>
+          <w:p>
+            <w:r>
+              <w:t>BIN</w:t>
+            </w:r>
+          </w:p>
+        </w:tc>
+        <w:tc>
+          <w:tcPr>
+            <w:tcW w:type="dxa" w:w="6065"/>
           </w:tcPr>
           <w:p>
             <w:pPr>
               <w:jc w:val="left"/>
             </w:pPr>
             <w:r>
-              <w:t>Temperature correction that is added to requested temperature when emulating PT sensors</w:t>
-            </w:r>
-            <w:r>
-              <w:rPr>
-                <w:b/>
-              </w:rPr>
+              <w:t>Current state of all outputs</w:t>
               <w:br/>
-              <w:t xml:space="preserve">Non-volatile, default: -10. </w:t>
-            </w:r>
-            <w:r>
-              <w:rPr>
-                <w:i/>
-              </w:rPr>
-              <w:t xml:space="preserve">Minimum: -50. Maximum: 50. </w:t>
-            </w:r>
-            <w:r>
-              <w:t xml:space="preserve">Unit: °C. </w:t>
+              <w:t>Meaning of respective bits:</w:t>
             </w:r>
           </w:p>
         </w:tc>
@@ -5317,11 +5320,11 @@
       <w:tr>
         <w:tc>
           <w:tcPr>
-            <w:tcW w:type="dxa" w:w="965"/>
-          </w:tcPr>
-          <w:p>
-            <w:r>
-              <w:t>13, 14</w:t>
+            <w:tcW w:type="dxa" w:w="964"/>
+          </w:tcPr>
+          <w:p>
+            <w:r>
+              <w:t>12</w:t>
             </w:r>
           </w:p>
         </w:tc>
@@ -5331,30 +5334,32 @@
           </w:tcPr>
           <w:p>
             <w:r>
-              <w:t>Resistance correction</w:t>
-            </w:r>
-          </w:p>
-        </w:tc>
-        <w:tc>
-          <w:tcPr>
-            <w:tcW w:type="dxa" w:w="999"/>
-          </w:tcPr>
-          <w:p>
-            <w:r>
-              <w:t>FLOAT32</w:t>
-            </w:r>
-          </w:p>
-        </w:tc>
-        <w:tc>
-          <w:tcPr>
-            <w:tcW w:type="dxa" w:w="6063"/>
+              <w:t>Default output state</w:t>
+            </w:r>
+          </w:p>
+        </w:tc>
+        <w:tc>
+          <w:tcPr>
+            <w:tcW w:type="dxa" w:w="998"/>
+          </w:tcPr>
+          <w:p>
+            <w:r>
+              <w:t>BIN</w:t>
+            </w:r>
+          </w:p>
+        </w:tc>
+        <w:tc>
+          <w:tcPr>
+            <w:tcW w:type="dxa" w:w="6065"/>
           </w:tcPr>
           <w:p>
             <w:pPr>
               <w:jc w:val="left"/>
             </w:pPr>
             <w:r>
-              <w:t>Resistance correction that is added to requested resistance in all emulation modes</w:t>
+              <w:t>State of all outputs after device start / restart</w:t>
+              <w:br/>
+              <w:t>Meaning of respective bits:</w:t>
             </w:r>
             <w:r>
               <w:rPr>
@@ -5363,26 +5368,17 @@
               <w:br/>
               <w:t xml:space="preserve">Non-volatile, default: 0. </w:t>
             </w:r>
-            <w:r>
-              <w:rPr>
-                <w:i/>
-              </w:rPr>
-              <w:t xml:space="preserve">Minimum: -500. Maximum: 500. </w:t>
-            </w:r>
-            <w:r>
-              <w:t xml:space="preserve">Unit: Ohm. </w:t>
-            </w:r>
           </w:p>
         </w:tc>
       </w:tr>
       <w:tr>
         <w:tc>
           <w:tcPr>
-            <w:tcW w:type="dxa" w:w="965"/>
-          </w:tcPr>
-          <w:p>
-            <w:r>
-              <w:t>100</w:t>
+            <w:tcW w:type="dxa" w:w="964"/>
+          </w:tcPr>
+          <w:p>
+            <w:r>
+              <w:t>13</w:t>
             </w:r>
           </w:p>
         </w:tc>
@@ -5392,51 +5388,32 @@
           </w:tcPr>
           <w:p>
             <w:r>
-              <w:t>Emulation mode</w:t>
-            </w:r>
-          </w:p>
-        </w:tc>
-        <w:tc>
-          <w:tcPr>
-            <w:tcW w:type="dxa" w:w="999"/>
-          </w:tcPr>
-          <w:p>
-            <w:r>
-              <w:t>ENUM</w:t>
-            </w:r>
-          </w:p>
-        </w:tc>
-        <w:tc>
-          <w:tcPr>
-            <w:tcW w:type="dxa" w:w="6063"/>
+              <w:t>Set output</w:t>
+            </w:r>
+          </w:p>
+        </w:tc>
+        <w:tc>
+          <w:tcPr>
+            <w:tcW w:type="dxa" w:w="998"/>
+          </w:tcPr>
+          <w:p>
+            <w:r>
+              <w:t>BIN</w:t>
+            </w:r>
+          </w:p>
+        </w:tc>
+        <w:tc>
+          <w:tcPr>
+            <w:tcW w:type="dxa" w:w="6065"/>
           </w:tcPr>
           <w:p>
             <w:pPr>
               <w:jc w:val="left"/>
             </w:pPr>
             <w:r>
-              <w:t>Mode of RTD emulation. Selected mode is common for all 4 channels</w:t>
+              <w:t>Set outputs by mask</w:t>
               <w:br/>
-              <w:t xml:space="preserve">Allowed values: </w:t>
-              <w:br/>
-              <w:t>Value 0 - Direct resistance - Set resistance is directly applied to RTD ports.</w:t>
-              <w:br/>
-              <w:t>Value 1 - NTC thermistor - Set temperature is used for NTC resistance computation.</w:t>
-              <w:br/>
-              <w:t>Value 2 - Platinum RTD - Set temperature is used for PT1000 resistance computation.</w:t>
-            </w:r>
-            <w:r>
-              <w:rPr>
-                <w:b/>
-              </w:rPr>
-              <w:br/>
-              <w:t xml:space="preserve">Default: 0. </w:t>
-            </w:r>
-            <w:r>
-              <w:rPr>
-                <w:i/>
-              </w:rPr>
-              <w:t xml:space="preserve">Minimum: 0. Maximum: 2. </w:t>
+              <w:t>Meaning of respective bits:</w:t>
             </w:r>
           </w:p>
         </w:tc>
@@ -5444,11 +5421,11 @@
       <w:tr>
         <w:tc>
           <w:tcPr>
-            <w:tcW w:type="dxa" w:w="965"/>
-          </w:tcPr>
-          <w:p>
-            <w:r>
-              <w:t>101</w:t>
+            <w:tcW w:type="dxa" w:w="964"/>
+          </w:tcPr>
+          <w:p>
+            <w:r>
+              <w:t>14</w:t>
             </w:r>
           </w:p>
         </w:tc>
@@ -5458,401 +5435,32 @@
           </w:tcPr>
           <w:p>
             <w:r>
-              <w:t>Reserved</w:t>
-            </w:r>
-          </w:p>
-        </w:tc>
-        <w:tc>
-          <w:tcPr>
-            <w:tcW w:type="dxa" w:w="999"/>
-          </w:tcPr>
-          <w:p>
-            <w:r>
-              <w:t>INT</w:t>
-            </w:r>
-          </w:p>
-        </w:tc>
-        <w:tc>
-          <w:tcPr>
-            <w:tcW w:type="dxa" w:w="6063"/>
+              <w:t>Clear output</w:t>
+            </w:r>
+          </w:p>
+        </w:tc>
+        <w:tc>
+          <w:tcPr>
+            <w:tcW w:type="dxa" w:w="998"/>
+          </w:tcPr>
+          <w:p>
+            <w:r>
+              <w:t>BIN</w:t>
+            </w:r>
+          </w:p>
+        </w:tc>
+        <w:tc>
+          <w:tcPr>
+            <w:tcW w:type="dxa" w:w="6065"/>
           </w:tcPr>
           <w:p>
             <w:pPr>
               <w:jc w:val="left"/>
             </w:pPr>
             <w:r>
-              <w:t>Reserved for future use</w:t>
-            </w:r>
-          </w:p>
-        </w:tc>
-      </w:tr>
-      <w:tr>
-        <w:tc>
-          <w:tcPr>
-            <w:tcW w:type="dxa" w:w="965"/>
-          </w:tcPr>
-          <w:p>
-            <w:r>
-              <w:t>102</w:t>
-            </w:r>
-          </w:p>
-        </w:tc>
-        <w:tc>
-          <w:tcPr>
-            <w:tcW w:type="dxa" w:w="2429"/>
-          </w:tcPr>
-          <w:p>
-            <w:r>
-              <w:t>NTC beta</w:t>
-            </w:r>
-          </w:p>
-        </w:tc>
-        <w:tc>
-          <w:tcPr>
-            <w:tcW w:type="dxa" w:w="999"/>
-          </w:tcPr>
-          <w:p>
-            <w:r>
-              <w:t>INT</w:t>
-            </w:r>
-          </w:p>
-        </w:tc>
-        <w:tc>
-          <w:tcPr>
-            <w:tcW w:type="dxa" w:w="6063"/>
-          </w:tcPr>
-          <w:p>
-            <w:pPr>
-              <w:jc w:val="left"/>
-            </w:pPr>
-            <w:r>
-              <w:t>NTC beta coefficient for computation</w:t>
-            </w:r>
-            <w:r>
-              <w:rPr>
-                <w:b/>
-              </w:rPr>
+              <w:t>Clear outputs by mask</w:t>
               <w:br/>
-              <w:t xml:space="preserve">Default: 3977. </w:t>
-            </w:r>
-            <w:r>
-              <w:rPr>
-                <w:i/>
-              </w:rPr>
-              <w:t xml:space="preserve">Minimum: 3000. Maximum: 5500. </w:t>
-            </w:r>
-          </w:p>
-        </w:tc>
-      </w:tr>
-      <w:tr>
-        <w:tc>
-          <w:tcPr>
-            <w:tcW w:type="dxa" w:w="965"/>
-          </w:tcPr>
-          <w:p>
-            <w:r>
-              <w:t>103</w:t>
-            </w:r>
-          </w:p>
-        </w:tc>
-        <w:tc>
-          <w:tcPr>
-            <w:tcW w:type="dxa" w:w="2429"/>
-          </w:tcPr>
-          <w:p>
-            <w:r>
-              <w:t>NTC stock resistance</w:t>
-            </w:r>
-          </w:p>
-        </w:tc>
-        <w:tc>
-          <w:tcPr>
-            <w:tcW w:type="dxa" w:w="999"/>
-          </w:tcPr>
-          <w:p>
-            <w:r>
-              <w:t>INT</w:t>
-            </w:r>
-          </w:p>
-        </w:tc>
-        <w:tc>
-          <w:tcPr>
-            <w:tcW w:type="dxa" w:w="6063"/>
-          </w:tcPr>
-          <w:p>
-            <w:pPr>
-              <w:jc w:val="left"/>
-            </w:pPr>
-            <w:r>
-              <w:t>NTC stock resistance at 25 °C (10000 for common 10k NTC)</w:t>
-            </w:r>
-            <w:r>
-              <w:rPr>
-                <w:b/>
-              </w:rPr>
-              <w:br/>
-              <w:t xml:space="preserve">Default: 10000. </w:t>
-            </w:r>
-            <w:r>
-              <w:rPr>
-                <w:i/>
-              </w:rPr>
-              <w:t xml:space="preserve">Minimum: 1000. Maximum: 10000. </w:t>
-            </w:r>
-            <w:r>
-              <w:t xml:space="preserve">Unit: Ohm. </w:t>
-            </w:r>
-          </w:p>
-        </w:tc>
-      </w:tr>
-      <w:tr>
-        <w:tc>
-          <w:tcPr>
-            <w:tcW w:type="dxa" w:w="965"/>
-          </w:tcPr>
-          <w:p>
-            <w:r>
-              <w:t>104</w:t>
-            </w:r>
-          </w:p>
-        </w:tc>
-        <w:tc>
-          <w:tcPr>
-            <w:tcW w:type="dxa" w:w="2429"/>
-          </w:tcPr>
-          <w:p>
-            <w:r>
-              <w:t>Platinum stock resistance</w:t>
-            </w:r>
-          </w:p>
-        </w:tc>
-        <w:tc>
-          <w:tcPr>
-            <w:tcW w:type="dxa" w:w="999"/>
-          </w:tcPr>
-          <w:p>
-            <w:r>
-              <w:t>INT</w:t>
-            </w:r>
-          </w:p>
-        </w:tc>
-        <w:tc>
-          <w:tcPr>
-            <w:tcW w:type="dxa" w:w="6063"/>
-          </w:tcPr>
-          <w:p>
-            <w:pPr>
-              <w:jc w:val="left"/>
-            </w:pPr>
-            <w:r>
-              <w:t>Platinum stock resistance at 0 °C</w:t>
-              <w:br/>
-              <w:t>Value 100 - PT100</w:t>
-              <w:br/>
-              <w:t>Value 500 - PT500</w:t>
-              <w:br/>
-              <w:t>Value 1000 - PT1000</w:t>
-            </w:r>
-            <w:r>
-              <w:rPr>
-                <w:b/>
-              </w:rPr>
-              <w:br/>
-              <w:t xml:space="preserve">Default: 1000. </w:t>
-            </w:r>
-            <w:r>
-              <w:rPr>
-                <w:i/>
-              </w:rPr>
-              <w:t xml:space="preserve">Minimum: 100. Maximum: 1000. </w:t>
-            </w:r>
-            <w:r>
-              <w:t xml:space="preserve">Unit: Ohm. </w:t>
-            </w:r>
-          </w:p>
-        </w:tc>
-      </w:tr>
-      <w:tr>
-        <w:tc>
-          <w:tcPr>
-            <w:tcW w:type="dxa" w:w="965"/>
-          </w:tcPr>
-          <w:p>
-            <w:r>
-              <w:t>105, 106</w:t>
-            </w:r>
-          </w:p>
-        </w:tc>
-        <w:tc>
-          <w:tcPr>
-            <w:tcW w:type="dxa" w:w="2429"/>
-          </w:tcPr>
-          <w:p>
-            <w:r>
-              <w:t>Set resistance</w:t>
-            </w:r>
-          </w:p>
-        </w:tc>
-        <w:tc>
-          <w:tcPr>
-            <w:tcW w:type="dxa" w:w="999"/>
-          </w:tcPr>
-          <w:p>
-            <w:r>
-              <w:t>FLOAT32</w:t>
-            </w:r>
-          </w:p>
-        </w:tc>
-        <w:tc>
-          <w:tcPr>
-            <w:tcW w:type="dxa" w:w="6063"/>
-          </w:tcPr>
-          <w:p>
-            <w:pPr>
-              <w:jc w:val="left"/>
-            </w:pPr>
-            <w:r>
-              <w:t>Resistance that should be set at RTD port 1</w:t>
-            </w:r>
-            <w:r>
-              <w:rPr>
-                <w:b/>
-              </w:rPr>
-              <w:br/>
-              <w:t xml:space="preserve">Default: 10000. </w:t>
-            </w:r>
-            <w:r>
-              <w:rPr>
-                <w:i/>
-              </w:rPr>
-              <w:t xml:space="preserve">Minimum: 120. Maximum: 100225. </w:t>
-            </w:r>
-            <w:r>
-              <w:t xml:space="preserve">Unit: Ohm. </w:t>
-            </w:r>
-          </w:p>
-        </w:tc>
-      </w:tr>
-      <w:tr>
-        <w:tc>
-          <w:tcPr>
-            <w:tcW w:type="dxa" w:w="965"/>
-          </w:tcPr>
-          <w:p>
-            <w:r>
-              <w:t>107, 108</w:t>
-            </w:r>
-          </w:p>
-        </w:tc>
-        <w:tc>
-          <w:tcPr>
-            <w:tcW w:type="dxa" w:w="2429"/>
-          </w:tcPr>
-          <w:p>
-            <w:r>
-              <w:t>Temperature</w:t>
-            </w:r>
-          </w:p>
-        </w:tc>
-        <w:tc>
-          <w:tcPr>
-            <w:tcW w:type="dxa" w:w="999"/>
-          </w:tcPr>
-          <w:p>
-            <w:r>
-              <w:t>FLOAT32</w:t>
-            </w:r>
-          </w:p>
-        </w:tc>
-        <w:tc>
-          <w:tcPr>
-            <w:tcW w:type="dxa" w:w="6063"/>
-          </w:tcPr>
-          <w:p>
-            <w:pPr>
-              <w:jc w:val="left"/>
-            </w:pPr>
-            <w:r>
-              <w:t>Set temperature for RTD port 1</w:t>
-            </w:r>
-            <w:r>
-              <w:rPr>
-                <w:b/>
-              </w:rPr>
-              <w:br/>
-              <w:t xml:space="preserve">Default: 25. </w:t>
-            </w:r>
-            <w:r>
-              <w:rPr>
-                <w:i/>
-              </w:rPr>
-              <w:t xml:space="preserve">Minimum: -200. Maximum: 600. </w:t>
-            </w:r>
-            <w:r>
-              <w:t xml:space="preserve">Unit: °C. </w:t>
-            </w:r>
-          </w:p>
-        </w:tc>
-      </w:tr>
-      <w:tr>
-        <w:tc>
-          <w:tcPr>
-            <w:tcW w:type="dxa" w:w="965"/>
-          </w:tcPr>
-          <w:p>
-            <w:r>
-              <w:t>109, 110</w:t>
-            </w:r>
-          </w:p>
-        </w:tc>
-        <w:tc>
-          <w:tcPr>
-            <w:tcW w:type="dxa" w:w="2429"/>
-          </w:tcPr>
-          <w:p>
-            <w:r>
-              <w:t>Temperature slew rate</w:t>
-            </w:r>
-          </w:p>
-        </w:tc>
-        <w:tc>
-          <w:tcPr>
-            <w:tcW w:type="dxa" w:w="999"/>
-          </w:tcPr>
-          <w:p>
-            <w:r>
-              <w:t>FLOAT32</w:t>
-            </w:r>
-          </w:p>
-        </w:tc>
-        <w:tc>
-          <w:tcPr>
-            <w:tcW w:type="dxa" w:w="6063"/>
-          </w:tcPr>
-          <w:p>
-            <w:pPr>
-              <w:jc w:val="left"/>
-            </w:pPr>
-            <w:r>
-              <w:t>Slew rate of temperature change in temperature emulation mode. Temperature is modified proportionally to eliminate large steps.</w:t>
-              <w:br/>
-              <w:t>Zero value disables this feature and temperature changes immediately in a single step.</w:t>
-            </w:r>
-            <w:r>
-              <w:rPr>
-                <w:b/>
-              </w:rPr>
-              <w:br/>
-              <w:t xml:space="preserve">Default: 0. </w:t>
-            </w:r>
-            <w:r>
-              <w:rPr>
-                <w:i/>
-              </w:rPr>
-              <w:t xml:space="preserve">Minimum: 0. Maximum: 100. </w:t>
-            </w:r>
-            <w:r>
-              <w:t xml:space="preserve">Unit: °C/s. </w:t>
+              <w:t>Meaning of respective bits:</w:t>
             </w:r>
           </w:p>
         </w:tc>
@@ -5867,7 +5475,6 @@
         <w:pStyle w:val="Nadpis2"/>
       </w:pPr>
       <w:r>
-        <w:lastRenderedPageBreak/>
         <w:t>RS-485 Communication Settings</w:t>
       </w:r>
     </w:p>
@@ -5889,7 +5496,15 @@
         <w:t xml:space="preserve"> after writing the </w:t>
       </w:r>
       <w:r>
-        <w:t xml:space="preserve">“Apply modbus parameters” </w:t>
+        <w:t xml:space="preserve">“Apply </w:t>
+      </w:r>
+      <w:proofErr w:type="spellStart"/>
+      <w:r>
+        <w:t>modbus</w:t>
+      </w:r>
+      <w:proofErr w:type="spellEnd"/>
+      <w:r>
+        <w:t xml:space="preserve"> parameters” </w:t>
       </w:r>
       <w:r>
         <w:t>register.</w:t>
@@ -6925,7 +6540,7 @@
           <w:lang w:val="cs-CZ" w:eastAsia="cs-CZ"/>
         </w:rPr>
         <w:drawing>
-          <wp:anchor distT="0" distB="0" distL="114300" distR="114300" simplePos="0" relativeHeight="251664384" behindDoc="0" locked="0" layoutInCell="1" allowOverlap="1" wp14:anchorId="061C0286" wp14:editId="7B997D35">
+          <wp:anchor distT="0" distB="0" distL="114300" distR="114300" simplePos="0" relativeHeight="251664384" behindDoc="0" locked="0" layoutInCell="1" allowOverlap="1" wp14:anchorId="2D0ADC0C" wp14:editId="14A879ED">
             <wp:simplePos x="0" y="0"/>
             <wp:positionH relativeFrom="column">
               <wp:posOffset>5443693</wp:posOffset>
@@ -7004,6 +6619,7 @@
         <w:pStyle w:val="Odstavecseseznamem"/>
       </w:pPr>
       <w:r>
+        <w:lastRenderedPageBreak/>
         <w:t>EN 50581:2013</w:t>
       </w:r>
     </w:p>
@@ -7017,7 +6633,6 @@
         <w:pStyle w:val="Nadpis1"/>
       </w:pPr>
       <w:r>
-        <w:lastRenderedPageBreak/>
         <w:t>Document revisions</w:t>
       </w:r>
     </w:p>
@@ -7200,7 +6815,7 @@
 </file>
 
 <file path=word/endnotes.xml><?xml version="1.0" encoding="utf-8"?>
-<w:endnotes xmlns:wpc="http://schemas.microsoft.com/office/word/2010/wordprocessingCanvas" xmlns:cx="http://schemas.microsoft.com/office/drawing/2014/chartex" xmlns:cx1="http://schemas.microsoft.com/office/drawing/2015/9/8/chartex" xmlns:cx2="http://schemas.microsoft.com/office/drawing/2015/10/21/chartex" xmlns:cx3="http://schemas.microsoft.com/office/drawing/2016/5/9/chartex" xmlns:cx4="http://schemas.microsoft.com/office/drawing/2016/5/10/chartex" xmlns:cx5="http://schemas.microsoft.com/office/drawing/2016/5/11/chartex" xmlns:cx6="http://schemas.microsoft.com/office/drawing/2016/5/12/chartex" xmlns:cx7="http://schemas.microsoft.com/office/drawing/2016/5/13/chartex" xmlns:cx8="http://schemas.microsoft.com/office/drawing/2016/5/14/chartex" xmlns:mc="http://schemas.openxmlformats.org/markup-compatibility/2006" xmlns:aink="http://schemas.microsoft.com/office/drawing/2016/ink" xmlns:am3d="http://schemas.microsoft.com/office/drawing/2017/model3d" xmlns:o="urn:schemas-microsoft-com:office:office" xmlns:oel="http://schemas.microsoft.com/office/2019/extlst" xmlns:r="http://schemas.openxmlformats.org/officeDocument/2006/relationships" xmlns:m="http://schemas.openxmlformats.org/officeDocument/2006/math" xmlns:v="urn:schemas-microsoft-com:vml" xmlns:wp14="http://schemas.microsoft.com/office/word/2010/wordprocessingDrawing" xmlns:wp="http://schemas.openxmlformats.org/drawingml/2006/wordprocessingDrawing" xmlns:w10="urn:schemas-microsoft-com:office:word" xmlns:w="http://schemas.openxmlformats.org/wordprocessingml/2006/main" xmlns:w14="http://schemas.microsoft.com/office/word/2010/wordml" xmlns:w15="http://schemas.microsoft.com/office/word/2012/wordml" xmlns:w16cex="http://schemas.microsoft.com/office/word/2018/wordml/cex" xmlns:w16cid="http://schemas.microsoft.com/office/word/2016/wordml/cid" xmlns:w16="http://schemas.microsoft.com/office/word/2018/wordml" xmlns:w16sdtdh="http://schemas.microsoft.com/office/word/2020/wordml/sdtdatahash" xmlns:w16se="http://schemas.microsoft.com/office/word/2015/wordml/symex" xmlns:wpg="http://schemas.microsoft.com/office/word/2010/wordprocessingGroup" xmlns:wpi="http://schemas.microsoft.com/office/word/2010/wordprocessingInk" xmlns:wne="http://schemas.microsoft.com/office/word/2006/wordml" xmlns:wps="http://schemas.microsoft.com/office/word/2010/wordprocessingShape" mc:Ignorable="w14 w15 w16se w16cid w16 w16cex w16sdtdh wp14">
+<w:endnotes xmlns:wpc="http://schemas.microsoft.com/office/word/2010/wordprocessingCanvas" xmlns:cx="http://schemas.microsoft.com/office/drawing/2014/chartex" xmlns:cx1="http://schemas.microsoft.com/office/drawing/2015/9/8/chartex" xmlns:cx2="http://schemas.microsoft.com/office/drawing/2015/10/21/chartex" xmlns:cx3="http://schemas.microsoft.com/office/drawing/2016/5/9/chartex" xmlns:cx4="http://schemas.microsoft.com/office/drawing/2016/5/10/chartex" xmlns:cx5="http://schemas.microsoft.com/office/drawing/2016/5/11/chartex" xmlns:cx6="http://schemas.microsoft.com/office/drawing/2016/5/12/chartex" xmlns:cx7="http://schemas.microsoft.com/office/drawing/2016/5/13/chartex" xmlns:cx8="http://schemas.microsoft.com/office/drawing/2016/5/14/chartex" xmlns:mc="http://schemas.openxmlformats.org/markup-compatibility/2006" xmlns:aink="http://schemas.microsoft.com/office/drawing/2016/ink" xmlns:am3d="http://schemas.microsoft.com/office/drawing/2017/model3d" xmlns:o="urn:schemas-microsoft-com:office:office" xmlns:oel="http://schemas.microsoft.com/office/2019/extlst" xmlns:r="http://schemas.openxmlformats.org/officeDocument/2006/relationships" xmlns:m="http://schemas.openxmlformats.org/officeDocument/2006/math" xmlns:v="urn:schemas-microsoft-com:vml" xmlns:wp14="http://schemas.microsoft.com/office/word/2010/wordprocessingDrawing" xmlns:wp="http://schemas.openxmlformats.org/drawingml/2006/wordprocessingDrawing" xmlns:w10="urn:schemas-microsoft-com:office:word" xmlns:w="http://schemas.openxmlformats.org/wordprocessingml/2006/main" xmlns:w14="http://schemas.microsoft.com/office/word/2010/wordml" xmlns:w15="http://schemas.microsoft.com/office/word/2012/wordml" xmlns:w16cex="http://schemas.microsoft.com/office/word/2018/wordml/cex" xmlns:w16cid="http://schemas.microsoft.com/office/word/2016/wordml/cid" xmlns:w16="http://schemas.microsoft.com/office/word/2018/wordml" xmlns:w16du="http://schemas.microsoft.com/office/word/2023/wordml/word16du" xmlns:w16sdtdh="http://schemas.microsoft.com/office/word/2020/wordml/sdtdatahash" xmlns:w16se="http://schemas.microsoft.com/office/word/2015/wordml/symex" xmlns:wpg="http://schemas.microsoft.com/office/word/2010/wordprocessingGroup" xmlns:wpi="http://schemas.microsoft.com/office/word/2010/wordprocessingInk" xmlns:wne="http://schemas.microsoft.com/office/word/2006/wordml" xmlns:wps="http://schemas.microsoft.com/office/word/2010/wordprocessingShape" mc:Ignorable="w14 w15 w16se w16cid w16 w16cex w16sdtdh w16du wp14">
   <w:endnote w:type="separator" w:id="-1">
     <w:p>
       <w:r>
@@ -7219,7 +6834,7 @@
 </file>
 
 <file path=word/footer1.xml><?xml version="1.0" encoding="utf-8"?>
-<w:ftr xmlns:wpc="http://schemas.microsoft.com/office/word/2010/wordprocessingCanvas" xmlns:cx="http://schemas.microsoft.com/office/drawing/2014/chartex" xmlns:cx1="http://schemas.microsoft.com/office/drawing/2015/9/8/chartex" xmlns:cx2="http://schemas.microsoft.com/office/drawing/2015/10/21/chartex" xmlns:cx3="http://schemas.microsoft.com/office/drawing/2016/5/9/chartex" xmlns:cx4="http://schemas.microsoft.com/office/drawing/2016/5/10/chartex" xmlns:cx5="http://schemas.microsoft.com/office/drawing/2016/5/11/chartex" xmlns:cx6="http://schemas.microsoft.com/office/drawing/2016/5/12/chartex" xmlns:cx7="http://schemas.microsoft.com/office/drawing/2016/5/13/chartex" xmlns:cx8="http://schemas.microsoft.com/office/drawing/2016/5/14/chartex" xmlns:mc="http://schemas.openxmlformats.org/markup-compatibility/2006" xmlns:aink="http://schemas.microsoft.com/office/drawing/2016/ink" xmlns:am3d="http://schemas.microsoft.com/office/drawing/2017/model3d" xmlns:o="urn:schemas-microsoft-com:office:office" xmlns:oel="http://schemas.microsoft.com/office/2019/extlst" xmlns:r="http://schemas.openxmlformats.org/officeDocument/2006/relationships" xmlns:m="http://schemas.openxmlformats.org/officeDocument/2006/math" xmlns:v="urn:schemas-microsoft-com:vml" xmlns:wp14="http://schemas.microsoft.com/office/word/2010/wordprocessingDrawing" xmlns:wp="http://schemas.openxmlformats.org/drawingml/2006/wordprocessingDrawing" xmlns:w10="urn:schemas-microsoft-com:office:word" xmlns:w="http://schemas.openxmlformats.org/wordprocessingml/2006/main" xmlns:w14="http://schemas.microsoft.com/office/word/2010/wordml" xmlns:w15="http://schemas.microsoft.com/office/word/2012/wordml" xmlns:w16cex="http://schemas.microsoft.com/office/word/2018/wordml/cex" xmlns:w16cid="http://schemas.microsoft.com/office/word/2016/wordml/cid" xmlns:w16="http://schemas.microsoft.com/office/word/2018/wordml" xmlns:w16sdtdh="http://schemas.microsoft.com/office/word/2020/wordml/sdtdatahash" xmlns:w16se="http://schemas.microsoft.com/office/word/2015/wordml/symex" xmlns:wpg="http://schemas.microsoft.com/office/word/2010/wordprocessingGroup" xmlns:wpi="http://schemas.microsoft.com/office/word/2010/wordprocessingInk" xmlns:wne="http://schemas.microsoft.com/office/word/2006/wordml" xmlns:wps="http://schemas.microsoft.com/office/word/2010/wordprocessingShape" mc:Ignorable="w14 w15 w16se w16cid w16 w16cex w16sdtdh wp14">
+<w:ftr xmlns:wpc="http://schemas.microsoft.com/office/word/2010/wordprocessingCanvas" xmlns:cx="http://schemas.microsoft.com/office/drawing/2014/chartex" xmlns:cx1="http://schemas.microsoft.com/office/drawing/2015/9/8/chartex" xmlns:cx2="http://schemas.microsoft.com/office/drawing/2015/10/21/chartex" xmlns:cx3="http://schemas.microsoft.com/office/drawing/2016/5/9/chartex" xmlns:cx4="http://schemas.microsoft.com/office/drawing/2016/5/10/chartex" xmlns:cx5="http://schemas.microsoft.com/office/drawing/2016/5/11/chartex" xmlns:cx6="http://schemas.microsoft.com/office/drawing/2016/5/12/chartex" xmlns:cx7="http://schemas.microsoft.com/office/drawing/2016/5/13/chartex" xmlns:cx8="http://schemas.microsoft.com/office/drawing/2016/5/14/chartex" xmlns:mc="http://schemas.openxmlformats.org/markup-compatibility/2006" xmlns:aink="http://schemas.microsoft.com/office/drawing/2016/ink" xmlns:am3d="http://schemas.microsoft.com/office/drawing/2017/model3d" xmlns:o="urn:schemas-microsoft-com:office:office" xmlns:oel="http://schemas.microsoft.com/office/2019/extlst" xmlns:r="http://schemas.openxmlformats.org/officeDocument/2006/relationships" xmlns:m="http://schemas.openxmlformats.org/officeDocument/2006/math" xmlns:v="urn:schemas-microsoft-com:vml" xmlns:wp14="http://schemas.microsoft.com/office/word/2010/wordprocessingDrawing" xmlns:wp="http://schemas.openxmlformats.org/drawingml/2006/wordprocessingDrawing" xmlns:w10="urn:schemas-microsoft-com:office:word" xmlns:w="http://schemas.openxmlformats.org/wordprocessingml/2006/main" xmlns:w14="http://schemas.microsoft.com/office/word/2010/wordml" xmlns:w15="http://schemas.microsoft.com/office/word/2012/wordml" xmlns:w16cex="http://schemas.microsoft.com/office/word/2018/wordml/cex" xmlns:w16cid="http://schemas.microsoft.com/office/word/2016/wordml/cid" xmlns:w16="http://schemas.microsoft.com/office/word/2018/wordml" xmlns:w16du="http://schemas.microsoft.com/office/word/2023/wordml/word16du" xmlns:w16sdtdh="http://schemas.microsoft.com/office/word/2020/wordml/sdtdatahash" xmlns:w16se="http://schemas.microsoft.com/office/word/2015/wordml/symex" xmlns:wpg="http://schemas.microsoft.com/office/word/2010/wordprocessingGroup" xmlns:wpi="http://schemas.microsoft.com/office/word/2010/wordprocessingInk" xmlns:wne="http://schemas.microsoft.com/office/word/2006/wordml" xmlns:wps="http://schemas.microsoft.com/office/word/2010/wordprocessingShape" mc:Ignorable="w14 w15 w16se w16cid w16 w16cex w16sdtdh w16du wp14">
   <w:p>
     <w:pPr>
       <w:pStyle w:val="Zpat"/>
@@ -7229,7 +6844,7 @@
 </file>
 
 <file path=word/footer2.xml><?xml version="1.0" encoding="utf-8"?>
-<w:ftr xmlns:wpc="http://schemas.microsoft.com/office/word/2010/wordprocessingCanvas" xmlns:cx="http://schemas.microsoft.com/office/drawing/2014/chartex" xmlns:cx1="http://schemas.microsoft.com/office/drawing/2015/9/8/chartex" xmlns:cx2="http://schemas.microsoft.com/office/drawing/2015/10/21/chartex" xmlns:cx3="http://schemas.microsoft.com/office/drawing/2016/5/9/chartex" xmlns:cx4="http://schemas.microsoft.com/office/drawing/2016/5/10/chartex" xmlns:cx5="http://schemas.microsoft.com/office/drawing/2016/5/11/chartex" xmlns:cx6="http://schemas.microsoft.com/office/drawing/2016/5/12/chartex" xmlns:cx7="http://schemas.microsoft.com/office/drawing/2016/5/13/chartex" xmlns:cx8="http://schemas.microsoft.com/office/drawing/2016/5/14/chartex" xmlns:mc="http://schemas.openxmlformats.org/markup-compatibility/2006" xmlns:aink="http://schemas.microsoft.com/office/drawing/2016/ink" xmlns:am3d="http://schemas.microsoft.com/office/drawing/2017/model3d" xmlns:o="urn:schemas-microsoft-com:office:office" xmlns:oel="http://schemas.microsoft.com/office/2019/extlst" xmlns:r="http://schemas.openxmlformats.org/officeDocument/2006/relationships" xmlns:m="http://schemas.openxmlformats.org/officeDocument/2006/math" xmlns:v="urn:schemas-microsoft-com:vml" xmlns:wp14="http://schemas.microsoft.com/office/word/2010/wordprocessingDrawing" xmlns:wp="http://schemas.openxmlformats.org/drawingml/2006/wordprocessingDrawing" xmlns:w10="urn:schemas-microsoft-com:office:word" xmlns:w="http://schemas.openxmlformats.org/wordprocessingml/2006/main" xmlns:w14="http://schemas.microsoft.com/office/word/2010/wordml" xmlns:w15="http://schemas.microsoft.com/office/word/2012/wordml" xmlns:w16cex="http://schemas.microsoft.com/office/word/2018/wordml/cex" xmlns:w16cid="http://schemas.microsoft.com/office/word/2016/wordml/cid" xmlns:w16="http://schemas.microsoft.com/office/word/2018/wordml" xmlns:w16sdtdh="http://schemas.microsoft.com/office/word/2020/wordml/sdtdatahash" xmlns:w16se="http://schemas.microsoft.com/office/word/2015/wordml/symex" xmlns:wpg="http://schemas.microsoft.com/office/word/2010/wordprocessingGroup" xmlns:wpi="http://schemas.microsoft.com/office/word/2010/wordprocessingInk" xmlns:wne="http://schemas.microsoft.com/office/word/2006/wordml" xmlns:wps="http://schemas.microsoft.com/office/word/2010/wordprocessingShape" mc:Ignorable="w14 w15 w16se w16cid w16 w16cex w16sdtdh wp14">
+<w:ftr xmlns:wpc="http://schemas.microsoft.com/office/word/2010/wordprocessingCanvas" xmlns:cx="http://schemas.microsoft.com/office/drawing/2014/chartex" xmlns:cx1="http://schemas.microsoft.com/office/drawing/2015/9/8/chartex" xmlns:cx2="http://schemas.microsoft.com/office/drawing/2015/10/21/chartex" xmlns:cx3="http://schemas.microsoft.com/office/drawing/2016/5/9/chartex" xmlns:cx4="http://schemas.microsoft.com/office/drawing/2016/5/10/chartex" xmlns:cx5="http://schemas.microsoft.com/office/drawing/2016/5/11/chartex" xmlns:cx6="http://schemas.microsoft.com/office/drawing/2016/5/12/chartex" xmlns:cx7="http://schemas.microsoft.com/office/drawing/2016/5/13/chartex" xmlns:cx8="http://schemas.microsoft.com/office/drawing/2016/5/14/chartex" xmlns:mc="http://schemas.openxmlformats.org/markup-compatibility/2006" xmlns:aink="http://schemas.microsoft.com/office/drawing/2016/ink" xmlns:am3d="http://schemas.microsoft.com/office/drawing/2017/model3d" xmlns:o="urn:schemas-microsoft-com:office:office" xmlns:oel="http://schemas.microsoft.com/office/2019/extlst" xmlns:r="http://schemas.openxmlformats.org/officeDocument/2006/relationships" xmlns:m="http://schemas.openxmlformats.org/officeDocument/2006/math" xmlns:v="urn:schemas-microsoft-com:vml" xmlns:wp14="http://schemas.microsoft.com/office/word/2010/wordprocessingDrawing" xmlns:wp="http://schemas.openxmlformats.org/drawingml/2006/wordprocessingDrawing" xmlns:w10="urn:schemas-microsoft-com:office:word" xmlns:w="http://schemas.openxmlformats.org/wordprocessingml/2006/main" xmlns:w14="http://schemas.microsoft.com/office/word/2010/wordml" xmlns:w15="http://schemas.microsoft.com/office/word/2012/wordml" xmlns:w16cex="http://schemas.microsoft.com/office/word/2018/wordml/cex" xmlns:w16cid="http://schemas.microsoft.com/office/word/2016/wordml/cid" xmlns:w16="http://schemas.microsoft.com/office/word/2018/wordml" xmlns:w16du="http://schemas.microsoft.com/office/word/2023/wordml/word16du" xmlns:w16sdtdh="http://schemas.microsoft.com/office/word/2020/wordml/sdtdatahash" xmlns:w16se="http://schemas.microsoft.com/office/word/2015/wordml/symex" xmlns:wpg="http://schemas.microsoft.com/office/word/2010/wordprocessingGroup" xmlns:wpi="http://schemas.microsoft.com/office/word/2010/wordprocessingInk" xmlns:wne="http://schemas.microsoft.com/office/word/2006/wordml" xmlns:wps="http://schemas.microsoft.com/office/word/2010/wordprocessingShape" mc:Ignorable="w14 w15 w16se w16cid w16 w16cex w16sdtdh w16du wp14">
   <w:p>
     <w:pPr>
       <w:pStyle w:val="Zpat"/>
@@ -7301,7 +6916,7 @@
 </file>
 
 <file path=word/footer3.xml><?xml version="1.0" encoding="utf-8"?>
-<w:ftr xmlns:wpc="http://schemas.microsoft.com/office/word/2010/wordprocessingCanvas" xmlns:cx="http://schemas.microsoft.com/office/drawing/2014/chartex" xmlns:cx1="http://schemas.microsoft.com/office/drawing/2015/9/8/chartex" xmlns:cx2="http://schemas.microsoft.com/office/drawing/2015/10/21/chartex" xmlns:cx3="http://schemas.microsoft.com/office/drawing/2016/5/9/chartex" xmlns:cx4="http://schemas.microsoft.com/office/drawing/2016/5/10/chartex" xmlns:cx5="http://schemas.microsoft.com/office/drawing/2016/5/11/chartex" xmlns:cx6="http://schemas.microsoft.com/office/drawing/2016/5/12/chartex" xmlns:cx7="http://schemas.microsoft.com/office/drawing/2016/5/13/chartex" xmlns:cx8="http://schemas.microsoft.com/office/drawing/2016/5/14/chartex" xmlns:mc="http://schemas.openxmlformats.org/markup-compatibility/2006" xmlns:aink="http://schemas.microsoft.com/office/drawing/2016/ink" xmlns:am3d="http://schemas.microsoft.com/office/drawing/2017/model3d" xmlns:o="urn:schemas-microsoft-com:office:office" xmlns:oel="http://schemas.microsoft.com/office/2019/extlst" xmlns:r="http://schemas.openxmlformats.org/officeDocument/2006/relationships" xmlns:m="http://schemas.openxmlformats.org/officeDocument/2006/math" xmlns:v="urn:schemas-microsoft-com:vml" xmlns:wp14="http://schemas.microsoft.com/office/word/2010/wordprocessingDrawing" xmlns:wp="http://schemas.openxmlformats.org/drawingml/2006/wordprocessingDrawing" xmlns:w10="urn:schemas-microsoft-com:office:word" xmlns:w="http://schemas.openxmlformats.org/wordprocessingml/2006/main" xmlns:w14="http://schemas.microsoft.com/office/word/2010/wordml" xmlns:w15="http://schemas.microsoft.com/office/word/2012/wordml" xmlns:w16cex="http://schemas.microsoft.com/office/word/2018/wordml/cex" xmlns:w16cid="http://schemas.microsoft.com/office/word/2016/wordml/cid" xmlns:w16="http://schemas.microsoft.com/office/word/2018/wordml" xmlns:w16sdtdh="http://schemas.microsoft.com/office/word/2020/wordml/sdtdatahash" xmlns:w16se="http://schemas.microsoft.com/office/word/2015/wordml/symex" xmlns:wpg="http://schemas.microsoft.com/office/word/2010/wordprocessingGroup" xmlns:wpi="http://schemas.microsoft.com/office/word/2010/wordprocessingInk" xmlns:wne="http://schemas.microsoft.com/office/word/2006/wordml" xmlns:wps="http://schemas.microsoft.com/office/word/2010/wordprocessingShape" mc:Ignorable="w14 w15 w16se w16cid w16 w16cex w16sdtdh wp14">
+<w:ftr xmlns:wpc="http://schemas.microsoft.com/office/word/2010/wordprocessingCanvas" xmlns:cx="http://schemas.microsoft.com/office/drawing/2014/chartex" xmlns:cx1="http://schemas.microsoft.com/office/drawing/2015/9/8/chartex" xmlns:cx2="http://schemas.microsoft.com/office/drawing/2015/10/21/chartex" xmlns:cx3="http://schemas.microsoft.com/office/drawing/2016/5/9/chartex" xmlns:cx4="http://schemas.microsoft.com/office/drawing/2016/5/10/chartex" xmlns:cx5="http://schemas.microsoft.com/office/drawing/2016/5/11/chartex" xmlns:cx6="http://schemas.microsoft.com/office/drawing/2016/5/12/chartex" xmlns:cx7="http://schemas.microsoft.com/office/drawing/2016/5/13/chartex" xmlns:cx8="http://schemas.microsoft.com/office/drawing/2016/5/14/chartex" xmlns:mc="http://schemas.openxmlformats.org/markup-compatibility/2006" xmlns:aink="http://schemas.microsoft.com/office/drawing/2016/ink" xmlns:am3d="http://schemas.microsoft.com/office/drawing/2017/model3d" xmlns:o="urn:schemas-microsoft-com:office:office" xmlns:oel="http://schemas.microsoft.com/office/2019/extlst" xmlns:r="http://schemas.openxmlformats.org/officeDocument/2006/relationships" xmlns:m="http://schemas.openxmlformats.org/officeDocument/2006/math" xmlns:v="urn:schemas-microsoft-com:vml" xmlns:wp14="http://schemas.microsoft.com/office/word/2010/wordprocessingDrawing" xmlns:wp="http://schemas.openxmlformats.org/drawingml/2006/wordprocessingDrawing" xmlns:w10="urn:schemas-microsoft-com:office:word" xmlns:w="http://schemas.openxmlformats.org/wordprocessingml/2006/main" xmlns:w14="http://schemas.microsoft.com/office/word/2010/wordml" xmlns:w15="http://schemas.microsoft.com/office/word/2012/wordml" xmlns:w16cex="http://schemas.microsoft.com/office/word/2018/wordml/cex" xmlns:w16cid="http://schemas.microsoft.com/office/word/2016/wordml/cid" xmlns:w16="http://schemas.microsoft.com/office/word/2018/wordml" xmlns:w16du="http://schemas.microsoft.com/office/word/2023/wordml/word16du" xmlns:w16sdtdh="http://schemas.microsoft.com/office/word/2020/wordml/sdtdatahash" xmlns:w16se="http://schemas.microsoft.com/office/word/2015/wordml/symex" xmlns:wpg="http://schemas.microsoft.com/office/word/2010/wordprocessingGroup" xmlns:wpi="http://schemas.microsoft.com/office/word/2010/wordprocessingInk" xmlns:wne="http://schemas.microsoft.com/office/word/2006/wordml" xmlns:wps="http://schemas.microsoft.com/office/word/2010/wordprocessingShape" mc:Ignorable="w14 w15 w16se w16cid w16 w16cex w16sdtdh w16du wp14">
   <w:p>
     <w:pPr>
       <w:pStyle w:val="Zpat"/>
@@ -7311,7 +6926,7 @@
 </file>
 
 <file path=word/footnotes.xml><?xml version="1.0" encoding="utf-8"?>
-<w:footnotes xmlns:wpc="http://schemas.microsoft.com/office/word/2010/wordprocessingCanvas" xmlns:cx="http://schemas.microsoft.com/office/drawing/2014/chartex" xmlns:cx1="http://schemas.microsoft.com/office/drawing/2015/9/8/chartex" xmlns:cx2="http://schemas.microsoft.com/office/drawing/2015/10/21/chartex" xmlns:cx3="http://schemas.microsoft.com/office/drawing/2016/5/9/chartex" xmlns:cx4="http://schemas.microsoft.com/office/drawing/2016/5/10/chartex" xmlns:cx5="http://schemas.microsoft.com/office/drawing/2016/5/11/chartex" xmlns:cx6="http://schemas.microsoft.com/office/drawing/2016/5/12/chartex" xmlns:cx7="http://schemas.microsoft.com/office/drawing/2016/5/13/chartex" xmlns:cx8="http://schemas.microsoft.com/office/drawing/2016/5/14/chartex" xmlns:mc="http://schemas.openxmlformats.org/markup-compatibility/2006" xmlns:aink="http://schemas.microsoft.com/office/drawing/2016/ink" xmlns:am3d="http://schemas.microsoft.com/office/drawing/2017/model3d" xmlns:o="urn:schemas-microsoft-com:office:office" xmlns:oel="http://schemas.microsoft.com/office/2019/extlst" xmlns:r="http://schemas.openxmlformats.org/officeDocument/2006/relationships" xmlns:m="http://schemas.openxmlformats.org/officeDocument/2006/math" xmlns:v="urn:schemas-microsoft-com:vml" xmlns:wp14="http://schemas.microsoft.com/office/word/2010/wordprocessingDrawing" xmlns:wp="http://schemas.openxmlformats.org/drawingml/2006/wordprocessingDrawing" xmlns:w10="urn:schemas-microsoft-com:office:word" xmlns:w="http://schemas.openxmlformats.org/wordprocessingml/2006/main" xmlns:w14="http://schemas.microsoft.com/office/word/2010/wordml" xmlns:w15="http://schemas.microsoft.com/office/word/2012/wordml" xmlns:w16cex="http://schemas.microsoft.com/office/word/2018/wordml/cex" xmlns:w16cid="http://schemas.microsoft.com/office/word/2016/wordml/cid" xmlns:w16="http://schemas.microsoft.com/office/word/2018/wordml" xmlns:w16sdtdh="http://schemas.microsoft.com/office/word/2020/wordml/sdtdatahash" xmlns:w16se="http://schemas.microsoft.com/office/word/2015/wordml/symex" xmlns:wpg="http://schemas.microsoft.com/office/word/2010/wordprocessingGroup" xmlns:wpi="http://schemas.microsoft.com/office/word/2010/wordprocessingInk" xmlns:wne="http://schemas.microsoft.com/office/word/2006/wordml" xmlns:wps="http://schemas.microsoft.com/office/word/2010/wordprocessingShape" mc:Ignorable="w14 w15 w16se w16cid w16 w16cex w16sdtdh wp14">
+<w:footnotes xmlns:wpc="http://schemas.microsoft.com/office/word/2010/wordprocessingCanvas" xmlns:cx="http://schemas.microsoft.com/office/drawing/2014/chartex" xmlns:cx1="http://schemas.microsoft.com/office/drawing/2015/9/8/chartex" xmlns:cx2="http://schemas.microsoft.com/office/drawing/2015/10/21/chartex" xmlns:cx3="http://schemas.microsoft.com/office/drawing/2016/5/9/chartex" xmlns:cx4="http://schemas.microsoft.com/office/drawing/2016/5/10/chartex" xmlns:cx5="http://schemas.microsoft.com/office/drawing/2016/5/11/chartex" xmlns:cx6="http://schemas.microsoft.com/office/drawing/2016/5/12/chartex" xmlns:cx7="http://schemas.microsoft.com/office/drawing/2016/5/13/chartex" xmlns:cx8="http://schemas.microsoft.com/office/drawing/2016/5/14/chartex" xmlns:mc="http://schemas.openxmlformats.org/markup-compatibility/2006" xmlns:aink="http://schemas.microsoft.com/office/drawing/2016/ink" xmlns:am3d="http://schemas.microsoft.com/office/drawing/2017/model3d" xmlns:o="urn:schemas-microsoft-com:office:office" xmlns:oel="http://schemas.microsoft.com/office/2019/extlst" xmlns:r="http://schemas.openxmlformats.org/officeDocument/2006/relationships" xmlns:m="http://schemas.openxmlformats.org/officeDocument/2006/math" xmlns:v="urn:schemas-microsoft-com:vml" xmlns:wp14="http://schemas.microsoft.com/office/word/2010/wordprocessingDrawing" xmlns:wp="http://schemas.openxmlformats.org/drawingml/2006/wordprocessingDrawing" xmlns:w10="urn:schemas-microsoft-com:office:word" xmlns:w="http://schemas.openxmlformats.org/wordprocessingml/2006/main" xmlns:w14="http://schemas.microsoft.com/office/word/2010/wordml" xmlns:w15="http://schemas.microsoft.com/office/word/2012/wordml" xmlns:w16cex="http://schemas.microsoft.com/office/word/2018/wordml/cex" xmlns:w16cid="http://schemas.microsoft.com/office/word/2016/wordml/cid" xmlns:w16="http://schemas.microsoft.com/office/word/2018/wordml" xmlns:w16du="http://schemas.microsoft.com/office/word/2023/wordml/word16du" xmlns:w16sdtdh="http://schemas.microsoft.com/office/word/2020/wordml/sdtdatahash" xmlns:w16se="http://schemas.microsoft.com/office/word/2015/wordml/symex" xmlns:wpg="http://schemas.microsoft.com/office/word/2010/wordprocessingGroup" xmlns:wpi="http://schemas.microsoft.com/office/word/2010/wordprocessingInk" xmlns:wne="http://schemas.microsoft.com/office/word/2006/wordml" xmlns:wps="http://schemas.microsoft.com/office/word/2010/wordprocessingShape" mc:Ignorable="w14 w15 w16se w16cid w16 w16cex w16sdtdh w16du wp14">
   <w:footnote w:type="separator" w:id="-1">
     <w:p>
       <w:r>
@@ -7330,7 +6945,7 @@
 </file>
 
 <file path=word/header1.xml><?xml version="1.0" encoding="utf-8"?>
-<w:hdr xmlns:wpc="http://schemas.microsoft.com/office/word/2010/wordprocessingCanvas" xmlns:cx="http://schemas.microsoft.com/office/drawing/2014/chartex" xmlns:cx1="http://schemas.microsoft.com/office/drawing/2015/9/8/chartex" xmlns:cx2="http://schemas.microsoft.com/office/drawing/2015/10/21/chartex" xmlns:cx3="http://schemas.microsoft.com/office/drawing/2016/5/9/chartex" xmlns:cx4="http://schemas.microsoft.com/office/drawing/2016/5/10/chartex" xmlns:cx5="http://schemas.microsoft.com/office/drawing/2016/5/11/chartex" xmlns:cx6="http://schemas.microsoft.com/office/drawing/2016/5/12/chartex" xmlns:cx7="http://schemas.microsoft.com/office/drawing/2016/5/13/chartex" xmlns:cx8="http://schemas.microsoft.com/office/drawing/2016/5/14/chartex" xmlns:mc="http://schemas.openxmlformats.org/markup-compatibility/2006" xmlns:aink="http://schemas.microsoft.com/office/drawing/2016/ink" xmlns:am3d="http://schemas.microsoft.com/office/drawing/2017/model3d" xmlns:o="urn:schemas-microsoft-com:office:office" xmlns:oel="http://schemas.microsoft.com/office/2019/extlst" xmlns:r="http://schemas.openxmlformats.org/officeDocument/2006/relationships" xmlns:m="http://schemas.openxmlformats.org/officeDocument/2006/math" xmlns:v="urn:schemas-microsoft-com:vml" xmlns:wp14="http://schemas.microsoft.com/office/word/2010/wordprocessingDrawing" xmlns:wp="http://schemas.openxmlformats.org/drawingml/2006/wordprocessingDrawing" xmlns:w10="urn:schemas-microsoft-com:office:word" xmlns:w="http://schemas.openxmlformats.org/wordprocessingml/2006/main" xmlns:w14="http://schemas.microsoft.com/office/word/2010/wordml" xmlns:w15="http://schemas.microsoft.com/office/word/2012/wordml" xmlns:w16cex="http://schemas.microsoft.com/office/word/2018/wordml/cex" xmlns:w16cid="http://schemas.microsoft.com/office/word/2016/wordml/cid" xmlns:w16="http://schemas.microsoft.com/office/word/2018/wordml" xmlns:w16sdtdh="http://schemas.microsoft.com/office/word/2020/wordml/sdtdatahash" xmlns:w16se="http://schemas.microsoft.com/office/word/2015/wordml/symex" xmlns:wpg="http://schemas.microsoft.com/office/word/2010/wordprocessingGroup" xmlns:wpi="http://schemas.microsoft.com/office/word/2010/wordprocessingInk" xmlns:wne="http://schemas.microsoft.com/office/word/2006/wordml" xmlns:wps="http://schemas.microsoft.com/office/word/2010/wordprocessingShape" mc:Ignorable="w14 w15 w16se w16cid w16 w16cex w16sdtdh wp14">
+<w:hdr xmlns:wpc="http://schemas.microsoft.com/office/word/2010/wordprocessingCanvas" xmlns:cx="http://schemas.microsoft.com/office/drawing/2014/chartex" xmlns:cx1="http://schemas.microsoft.com/office/drawing/2015/9/8/chartex" xmlns:cx2="http://schemas.microsoft.com/office/drawing/2015/10/21/chartex" xmlns:cx3="http://schemas.microsoft.com/office/drawing/2016/5/9/chartex" xmlns:cx4="http://schemas.microsoft.com/office/drawing/2016/5/10/chartex" xmlns:cx5="http://schemas.microsoft.com/office/drawing/2016/5/11/chartex" xmlns:cx6="http://schemas.microsoft.com/office/drawing/2016/5/12/chartex" xmlns:cx7="http://schemas.microsoft.com/office/drawing/2016/5/13/chartex" xmlns:cx8="http://schemas.microsoft.com/office/drawing/2016/5/14/chartex" xmlns:mc="http://schemas.openxmlformats.org/markup-compatibility/2006" xmlns:aink="http://schemas.microsoft.com/office/drawing/2016/ink" xmlns:am3d="http://schemas.microsoft.com/office/drawing/2017/model3d" xmlns:o="urn:schemas-microsoft-com:office:office" xmlns:oel="http://schemas.microsoft.com/office/2019/extlst" xmlns:r="http://schemas.openxmlformats.org/officeDocument/2006/relationships" xmlns:m="http://schemas.openxmlformats.org/officeDocument/2006/math" xmlns:v="urn:schemas-microsoft-com:vml" xmlns:wp14="http://schemas.microsoft.com/office/word/2010/wordprocessingDrawing" xmlns:wp="http://schemas.openxmlformats.org/drawingml/2006/wordprocessingDrawing" xmlns:w10="urn:schemas-microsoft-com:office:word" xmlns:w="http://schemas.openxmlformats.org/wordprocessingml/2006/main" xmlns:w14="http://schemas.microsoft.com/office/word/2010/wordml" xmlns:w15="http://schemas.microsoft.com/office/word/2012/wordml" xmlns:w16cex="http://schemas.microsoft.com/office/word/2018/wordml/cex" xmlns:w16cid="http://schemas.microsoft.com/office/word/2016/wordml/cid" xmlns:w16="http://schemas.microsoft.com/office/word/2018/wordml" xmlns:w16du="http://schemas.microsoft.com/office/word/2023/wordml/word16du" xmlns:w16sdtdh="http://schemas.microsoft.com/office/word/2020/wordml/sdtdatahash" xmlns:w16se="http://schemas.microsoft.com/office/word/2015/wordml/symex" xmlns:wpg="http://schemas.microsoft.com/office/word/2010/wordprocessingGroup" xmlns:wpi="http://schemas.microsoft.com/office/word/2010/wordprocessingInk" xmlns:wne="http://schemas.microsoft.com/office/word/2006/wordml" xmlns:wps="http://schemas.microsoft.com/office/word/2010/wordprocessingShape" mc:Ignorable="w14 w15 w16se w16cid w16 w16cex w16sdtdh w16du wp14">
   <w:p>
     <w:pPr>
       <w:pStyle w:val="Zhlav"/>
@@ -7340,7 +6955,7 @@
 </file>
 
 <file path=word/header2.xml><?xml version="1.0" encoding="utf-8"?>
-<w:hdr xmlns:wpc="http://schemas.microsoft.com/office/word/2010/wordprocessingCanvas" xmlns:cx="http://schemas.microsoft.com/office/drawing/2014/chartex" xmlns:cx1="http://schemas.microsoft.com/office/drawing/2015/9/8/chartex" xmlns:cx2="http://schemas.microsoft.com/office/drawing/2015/10/21/chartex" xmlns:cx3="http://schemas.microsoft.com/office/drawing/2016/5/9/chartex" xmlns:cx4="http://schemas.microsoft.com/office/drawing/2016/5/10/chartex" xmlns:cx5="http://schemas.microsoft.com/office/drawing/2016/5/11/chartex" xmlns:cx6="http://schemas.microsoft.com/office/drawing/2016/5/12/chartex" xmlns:cx7="http://schemas.microsoft.com/office/drawing/2016/5/13/chartex" xmlns:cx8="http://schemas.microsoft.com/office/drawing/2016/5/14/chartex" xmlns:mc="http://schemas.openxmlformats.org/markup-compatibility/2006" xmlns:aink="http://schemas.microsoft.com/office/drawing/2016/ink" xmlns:am3d="http://schemas.microsoft.com/office/drawing/2017/model3d" xmlns:o="urn:schemas-microsoft-com:office:office" xmlns:oel="http://schemas.microsoft.com/office/2019/extlst" xmlns:r="http://schemas.openxmlformats.org/officeDocument/2006/relationships" xmlns:m="http://schemas.openxmlformats.org/officeDocument/2006/math" xmlns:v="urn:schemas-microsoft-com:vml" xmlns:wp14="http://schemas.microsoft.com/office/word/2010/wordprocessingDrawing" xmlns:wp="http://schemas.openxmlformats.org/drawingml/2006/wordprocessingDrawing" xmlns:w10="urn:schemas-microsoft-com:office:word" xmlns:w="http://schemas.openxmlformats.org/wordprocessingml/2006/main" xmlns:w14="http://schemas.microsoft.com/office/word/2010/wordml" xmlns:w15="http://schemas.microsoft.com/office/word/2012/wordml" xmlns:w16cex="http://schemas.microsoft.com/office/word/2018/wordml/cex" xmlns:w16cid="http://schemas.microsoft.com/office/word/2016/wordml/cid" xmlns:w16="http://schemas.microsoft.com/office/word/2018/wordml" xmlns:w16sdtdh="http://schemas.microsoft.com/office/word/2020/wordml/sdtdatahash" xmlns:w16se="http://schemas.microsoft.com/office/word/2015/wordml/symex" xmlns:wpg="http://schemas.microsoft.com/office/word/2010/wordprocessingGroup" xmlns:wpi="http://schemas.microsoft.com/office/word/2010/wordprocessingInk" xmlns:wne="http://schemas.microsoft.com/office/word/2006/wordml" xmlns:wps="http://schemas.microsoft.com/office/word/2010/wordprocessingShape" mc:Ignorable="w14 w15 w16se w16cid w16 w16cex w16sdtdh wp14">
+<w:hdr xmlns:wpc="http://schemas.microsoft.com/office/word/2010/wordprocessingCanvas" xmlns:cx="http://schemas.microsoft.com/office/drawing/2014/chartex" xmlns:cx1="http://schemas.microsoft.com/office/drawing/2015/9/8/chartex" xmlns:cx2="http://schemas.microsoft.com/office/drawing/2015/10/21/chartex" xmlns:cx3="http://schemas.microsoft.com/office/drawing/2016/5/9/chartex" xmlns:cx4="http://schemas.microsoft.com/office/drawing/2016/5/10/chartex" xmlns:cx5="http://schemas.microsoft.com/office/drawing/2016/5/11/chartex" xmlns:cx6="http://schemas.microsoft.com/office/drawing/2016/5/12/chartex" xmlns:cx7="http://schemas.microsoft.com/office/drawing/2016/5/13/chartex" xmlns:cx8="http://schemas.microsoft.com/office/drawing/2016/5/14/chartex" xmlns:mc="http://schemas.openxmlformats.org/markup-compatibility/2006" xmlns:aink="http://schemas.microsoft.com/office/drawing/2016/ink" xmlns:am3d="http://schemas.microsoft.com/office/drawing/2017/model3d" xmlns:o="urn:schemas-microsoft-com:office:office" xmlns:oel="http://schemas.microsoft.com/office/2019/extlst" xmlns:r="http://schemas.openxmlformats.org/officeDocument/2006/relationships" xmlns:m="http://schemas.openxmlformats.org/officeDocument/2006/math" xmlns:v="urn:schemas-microsoft-com:vml" xmlns:wp14="http://schemas.microsoft.com/office/word/2010/wordprocessingDrawing" xmlns:wp="http://schemas.openxmlformats.org/drawingml/2006/wordprocessingDrawing" xmlns:w10="urn:schemas-microsoft-com:office:word" xmlns:w="http://schemas.openxmlformats.org/wordprocessingml/2006/main" xmlns:w14="http://schemas.microsoft.com/office/word/2010/wordml" xmlns:w15="http://schemas.microsoft.com/office/word/2012/wordml" xmlns:w16cex="http://schemas.microsoft.com/office/word/2018/wordml/cex" xmlns:w16cid="http://schemas.microsoft.com/office/word/2016/wordml/cid" xmlns:w16="http://schemas.microsoft.com/office/word/2018/wordml" xmlns:w16du="http://schemas.microsoft.com/office/word/2023/wordml/word16du" xmlns:w16sdtdh="http://schemas.microsoft.com/office/word/2020/wordml/sdtdatahash" xmlns:w16se="http://schemas.microsoft.com/office/word/2015/wordml/symex" xmlns:wpg="http://schemas.microsoft.com/office/word/2010/wordprocessingGroup" xmlns:wpi="http://schemas.microsoft.com/office/word/2010/wordprocessingInk" xmlns:wne="http://schemas.microsoft.com/office/word/2006/wordml" xmlns:wps="http://schemas.microsoft.com/office/word/2010/wordprocessingShape" mc:Ignorable="w14 w15 w16se w16cid w16 w16cex w16sdtdh w16du wp14">
   <w:p>
     <w:pPr>
       <w:pStyle w:val="Hlavicka"/>
@@ -7375,7 +6990,7 @@
       <mc:AlternateContent>
         <mc:Choice Requires="wps">
           <w:drawing>
-            <wp:anchor distT="0" distB="0" distL="114300" distR="114300" simplePos="0" relativeHeight="251657216" behindDoc="0" locked="0" layoutInCell="1" allowOverlap="1" wp14:anchorId="2BD245E4" wp14:editId="3CD00F13">
+            <wp:anchor distT="0" distB="0" distL="114300" distR="114300" simplePos="0" relativeHeight="251657216" behindDoc="0" locked="0" layoutInCell="1" allowOverlap="1" wp14:anchorId="574FF74C" wp14:editId="31CEFAFF">
               <wp:simplePos x="0" y="0"/>
               <wp:positionH relativeFrom="column">
                 <wp:posOffset>0</wp:posOffset>
@@ -7428,7 +7043,7 @@
         </mc:Choice>
         <mc:Fallback>
           <w:pict>
-            <v:line w14:anchorId="2DBD54F4" id="Přímá spojnice 2" o:spid="_x0000_s1026" style="position:absolute;z-index:251657216;visibility:visible;mso-wrap-style:square;mso-width-percent:0;mso-wrap-distance-left:9pt;mso-wrap-distance-top:0;mso-wrap-distance-right:9pt;mso-wrap-distance-bottom:0;mso-position-horizontal:absolute;mso-position-horizontal-relative:text;mso-position-vertical:absolute;mso-position-vertical-relative:text;mso-width-percent:0;mso-width-relative:margin" from="0,-.05pt" to="506pt,-.05pt" o:gfxdata="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" strokecolor="#f68c36 [3049]" strokeweight="1pt"/>
+            <v:line w14:anchorId="449DC203" id="Přímá spojnice 2" o:spid="_x0000_s1026" style="position:absolute;z-index:251657216;visibility:visible;mso-wrap-style:square;mso-width-percent:0;mso-wrap-distance-left:9pt;mso-wrap-distance-top:0;mso-wrap-distance-right:9pt;mso-wrap-distance-bottom:0;mso-position-horizontal:absolute;mso-position-horizontal-relative:text;mso-position-vertical:absolute;mso-position-vertical-relative:text;mso-width-percent:0;mso-width-relative:margin" from="0,-.05pt" to="506pt,-.05pt" o:gfxdata="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" strokecolor="#f68c36 [3049]" strokeweight="1pt"/>
           </w:pict>
         </mc:Fallback>
       </mc:AlternateContent>
@@ -7499,7 +7114,7 @@
       <mc:AlternateContent>
         <mc:Choice Requires="wps">
           <w:drawing>
-            <wp:anchor distT="0" distB="0" distL="114300" distR="114300" simplePos="0" relativeHeight="251691008" behindDoc="0" locked="0" layoutInCell="1" allowOverlap="1" wp14:anchorId="14DF1E2D" wp14:editId="4E9568C2">
+            <wp:anchor distT="0" distB="0" distL="114300" distR="114300" simplePos="0" relativeHeight="251691008" behindDoc="0" locked="0" layoutInCell="1" allowOverlap="1" wp14:anchorId="6C7FE10D" wp14:editId="00E99674">
               <wp:simplePos x="0" y="0"/>
               <wp:positionH relativeFrom="column">
                 <wp:posOffset>0</wp:posOffset>
@@ -7552,7 +7167,7 @@
         </mc:Choice>
         <mc:Fallback>
           <w:pict>
-            <v:line w14:anchorId="6F63E08A" id="Přímá spojnice 9" o:spid="_x0000_s1026" style="position:absolute;z-index:251691008;visibility:visible;mso-wrap-style:square;mso-width-percent:0;mso-wrap-distance-left:9pt;mso-wrap-distance-top:0;mso-wrap-distance-right:9pt;mso-wrap-distance-bottom:0;mso-position-horizontal:absolute;mso-position-horizontal-relative:text;mso-position-vertical:absolute;mso-position-vertical-relative:text;mso-width-percent:0;mso-width-relative:margin" from="0,-.05pt" to="506pt,-.05pt" o:gfxdata="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" strokecolor="#f68c36 [3049]" strokeweight="1pt"/>
+            <v:line w14:anchorId="5D8ABACD" id="Přímá spojnice 9" o:spid="_x0000_s1026" style="position:absolute;z-index:251691008;visibility:visible;mso-wrap-style:square;mso-width-percent:0;mso-wrap-distance-left:9pt;mso-wrap-distance-top:0;mso-wrap-distance-right:9pt;mso-wrap-distance-bottom:0;mso-position-horizontal:absolute;mso-position-horizontal-relative:text;mso-position-vertical:absolute;mso-position-vertical-relative:text;mso-width-percent:0;mso-width-relative:margin" from="0,-.05pt" to="506pt,-.05pt" o:gfxdata="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" strokecolor="#f68c36 [3049]" strokeweight="1pt"/>
           </w:pict>
         </mc:Fallback>
       </mc:AlternateContent>
@@ -7562,7 +7177,7 @@
 </file>
 
 <file path=word/header3.xml><?xml version="1.0" encoding="utf-8"?>
-<w:hdr xmlns:wpc="http://schemas.microsoft.com/office/word/2010/wordprocessingCanvas" xmlns:cx="http://schemas.microsoft.com/office/drawing/2014/chartex" xmlns:cx1="http://schemas.microsoft.com/office/drawing/2015/9/8/chartex" xmlns:cx2="http://schemas.microsoft.com/office/drawing/2015/10/21/chartex" xmlns:cx3="http://schemas.microsoft.com/office/drawing/2016/5/9/chartex" xmlns:cx4="http://schemas.microsoft.com/office/drawing/2016/5/10/chartex" xmlns:cx5="http://schemas.microsoft.com/office/drawing/2016/5/11/chartex" xmlns:cx6="http://schemas.microsoft.com/office/drawing/2016/5/12/chartex" xmlns:cx7="http://schemas.microsoft.com/office/drawing/2016/5/13/chartex" xmlns:cx8="http://schemas.microsoft.com/office/drawing/2016/5/14/chartex" xmlns:mc="http://schemas.openxmlformats.org/markup-compatibility/2006" xmlns:aink="http://schemas.microsoft.com/office/drawing/2016/ink" xmlns:am3d="http://schemas.microsoft.com/office/drawing/2017/model3d" xmlns:o="urn:schemas-microsoft-com:office:office" xmlns:oel="http://schemas.microsoft.com/office/2019/extlst" xmlns:r="http://schemas.openxmlformats.org/officeDocument/2006/relationships" xmlns:m="http://schemas.openxmlformats.org/officeDocument/2006/math" xmlns:v="urn:schemas-microsoft-com:vml" xmlns:wp14="http://schemas.microsoft.com/office/word/2010/wordprocessingDrawing" xmlns:wp="http://schemas.openxmlformats.org/drawingml/2006/wordprocessingDrawing" xmlns:w10="urn:schemas-microsoft-com:office:word" xmlns:w="http://schemas.openxmlformats.org/wordprocessingml/2006/main" xmlns:w14="http://schemas.microsoft.com/office/word/2010/wordml" xmlns:w15="http://schemas.microsoft.com/office/word/2012/wordml" xmlns:w16cex="http://schemas.microsoft.com/office/word/2018/wordml/cex" xmlns:w16cid="http://schemas.microsoft.com/office/word/2016/wordml/cid" xmlns:w16="http://schemas.microsoft.com/office/word/2018/wordml" xmlns:w16sdtdh="http://schemas.microsoft.com/office/word/2020/wordml/sdtdatahash" xmlns:w16se="http://schemas.microsoft.com/office/word/2015/wordml/symex" xmlns:wpg="http://schemas.microsoft.com/office/word/2010/wordprocessingGroup" xmlns:wpi="http://schemas.microsoft.com/office/word/2010/wordprocessingInk" xmlns:wne="http://schemas.microsoft.com/office/word/2006/wordml" xmlns:wps="http://schemas.microsoft.com/office/word/2010/wordprocessingShape" mc:Ignorable="w14 w15 w16se w16cid w16 w16cex w16sdtdh wp14">
+<w:hdr xmlns:wpc="http://schemas.microsoft.com/office/word/2010/wordprocessingCanvas" xmlns:cx="http://schemas.microsoft.com/office/drawing/2014/chartex" xmlns:cx1="http://schemas.microsoft.com/office/drawing/2015/9/8/chartex" xmlns:cx2="http://schemas.microsoft.com/office/drawing/2015/10/21/chartex" xmlns:cx3="http://schemas.microsoft.com/office/drawing/2016/5/9/chartex" xmlns:cx4="http://schemas.microsoft.com/office/drawing/2016/5/10/chartex" xmlns:cx5="http://schemas.microsoft.com/office/drawing/2016/5/11/chartex" xmlns:cx6="http://schemas.microsoft.com/office/drawing/2016/5/12/chartex" xmlns:cx7="http://schemas.microsoft.com/office/drawing/2016/5/13/chartex" xmlns:cx8="http://schemas.microsoft.com/office/drawing/2016/5/14/chartex" xmlns:mc="http://schemas.openxmlformats.org/markup-compatibility/2006" xmlns:aink="http://schemas.microsoft.com/office/drawing/2016/ink" xmlns:am3d="http://schemas.microsoft.com/office/drawing/2017/model3d" xmlns:o="urn:schemas-microsoft-com:office:office" xmlns:oel="http://schemas.microsoft.com/office/2019/extlst" xmlns:r="http://schemas.openxmlformats.org/officeDocument/2006/relationships" xmlns:m="http://schemas.openxmlformats.org/officeDocument/2006/math" xmlns:v="urn:schemas-microsoft-com:vml" xmlns:wp14="http://schemas.microsoft.com/office/word/2010/wordprocessingDrawing" xmlns:wp="http://schemas.openxmlformats.org/drawingml/2006/wordprocessingDrawing" xmlns:w10="urn:schemas-microsoft-com:office:word" xmlns:w="http://schemas.openxmlformats.org/wordprocessingml/2006/main" xmlns:w14="http://schemas.microsoft.com/office/word/2010/wordml" xmlns:w15="http://schemas.microsoft.com/office/word/2012/wordml" xmlns:w16cex="http://schemas.microsoft.com/office/word/2018/wordml/cex" xmlns:w16cid="http://schemas.microsoft.com/office/word/2016/wordml/cid" xmlns:w16="http://schemas.microsoft.com/office/word/2018/wordml" xmlns:w16du="http://schemas.microsoft.com/office/word/2023/wordml/word16du" xmlns:w16sdtdh="http://schemas.microsoft.com/office/word/2020/wordml/sdtdatahash" xmlns:w16se="http://schemas.microsoft.com/office/word/2015/wordml/symex" xmlns:wpg="http://schemas.microsoft.com/office/word/2010/wordprocessingGroup" xmlns:wpi="http://schemas.microsoft.com/office/word/2010/wordprocessingInk" xmlns:wne="http://schemas.microsoft.com/office/word/2006/wordml" xmlns:wps="http://schemas.microsoft.com/office/word/2010/wordprocessingShape" mc:Ignorable="w14 w15 w16se w16cid w16 w16cex w16sdtdh w16du wp14">
   <w:p>
     <w:pPr>
       <w:pStyle w:val="Zhlav"/>
@@ -7572,7 +7187,7 @@
 </file>
 
 <file path=word/header4.xml><?xml version="1.0" encoding="utf-8"?>
-<w:hdr xmlns:wpc="http://schemas.microsoft.com/office/word/2010/wordprocessingCanvas" xmlns:cx="http://schemas.microsoft.com/office/drawing/2014/chartex" xmlns:cx1="http://schemas.microsoft.com/office/drawing/2015/9/8/chartex" xmlns:cx2="http://schemas.microsoft.com/office/drawing/2015/10/21/chartex" xmlns:cx3="http://schemas.microsoft.com/office/drawing/2016/5/9/chartex" xmlns:cx4="http://schemas.microsoft.com/office/drawing/2016/5/10/chartex" xmlns:cx5="http://schemas.microsoft.com/office/drawing/2016/5/11/chartex" xmlns:cx6="http://schemas.microsoft.com/office/drawing/2016/5/12/chartex" xmlns:cx7="http://schemas.microsoft.com/office/drawing/2016/5/13/chartex" xmlns:cx8="http://schemas.microsoft.com/office/drawing/2016/5/14/chartex" xmlns:mc="http://schemas.openxmlformats.org/markup-compatibility/2006" xmlns:aink="http://schemas.microsoft.com/office/drawing/2016/ink" xmlns:am3d="http://schemas.microsoft.com/office/drawing/2017/model3d" xmlns:o="urn:schemas-microsoft-com:office:office" xmlns:oel="http://schemas.microsoft.com/office/2019/extlst" xmlns:r="http://schemas.openxmlformats.org/officeDocument/2006/relationships" xmlns:m="http://schemas.openxmlformats.org/officeDocument/2006/math" xmlns:v="urn:schemas-microsoft-com:vml" xmlns:wp14="http://schemas.microsoft.com/office/word/2010/wordprocessingDrawing" xmlns:wp="http://schemas.openxmlformats.org/drawingml/2006/wordprocessingDrawing" xmlns:w10="urn:schemas-microsoft-com:office:word" xmlns:w="http://schemas.openxmlformats.org/wordprocessingml/2006/main" xmlns:w14="http://schemas.microsoft.com/office/word/2010/wordml" xmlns:w15="http://schemas.microsoft.com/office/word/2012/wordml" xmlns:w16cex="http://schemas.microsoft.com/office/word/2018/wordml/cex" xmlns:w16cid="http://schemas.microsoft.com/office/word/2016/wordml/cid" xmlns:w16="http://schemas.microsoft.com/office/word/2018/wordml" xmlns:w16sdtdh="http://schemas.microsoft.com/office/word/2020/wordml/sdtdatahash" xmlns:w16se="http://schemas.microsoft.com/office/word/2015/wordml/symex" xmlns:wpg="http://schemas.microsoft.com/office/word/2010/wordprocessingGroup" xmlns:wpi="http://schemas.microsoft.com/office/word/2010/wordprocessingInk" xmlns:wne="http://schemas.microsoft.com/office/word/2006/wordml" xmlns:wps="http://schemas.microsoft.com/office/word/2010/wordprocessingShape" mc:Ignorable="w14 w15 w16se w16cid w16 w16cex w16sdtdh wp14">
+<w:hdr xmlns:wpc="http://schemas.microsoft.com/office/word/2010/wordprocessingCanvas" xmlns:cx="http://schemas.microsoft.com/office/drawing/2014/chartex" xmlns:cx1="http://schemas.microsoft.com/office/drawing/2015/9/8/chartex" xmlns:cx2="http://schemas.microsoft.com/office/drawing/2015/10/21/chartex" xmlns:cx3="http://schemas.microsoft.com/office/drawing/2016/5/9/chartex" xmlns:cx4="http://schemas.microsoft.com/office/drawing/2016/5/10/chartex" xmlns:cx5="http://schemas.microsoft.com/office/drawing/2016/5/11/chartex" xmlns:cx6="http://schemas.microsoft.com/office/drawing/2016/5/12/chartex" xmlns:cx7="http://schemas.microsoft.com/office/drawing/2016/5/13/chartex" xmlns:cx8="http://schemas.microsoft.com/office/drawing/2016/5/14/chartex" xmlns:mc="http://schemas.openxmlformats.org/markup-compatibility/2006" xmlns:aink="http://schemas.microsoft.com/office/drawing/2016/ink" xmlns:am3d="http://schemas.microsoft.com/office/drawing/2017/model3d" xmlns:o="urn:schemas-microsoft-com:office:office" xmlns:oel="http://schemas.microsoft.com/office/2019/extlst" xmlns:r="http://schemas.openxmlformats.org/officeDocument/2006/relationships" xmlns:m="http://schemas.openxmlformats.org/officeDocument/2006/math" xmlns:v="urn:schemas-microsoft-com:vml" xmlns:wp14="http://schemas.microsoft.com/office/word/2010/wordprocessingDrawing" xmlns:wp="http://schemas.openxmlformats.org/drawingml/2006/wordprocessingDrawing" xmlns:w10="urn:schemas-microsoft-com:office:word" xmlns:w="http://schemas.openxmlformats.org/wordprocessingml/2006/main" xmlns:w14="http://schemas.microsoft.com/office/word/2010/wordml" xmlns:w15="http://schemas.microsoft.com/office/word/2012/wordml" xmlns:w16cex="http://schemas.microsoft.com/office/word/2018/wordml/cex" xmlns:w16cid="http://schemas.microsoft.com/office/word/2016/wordml/cid" xmlns:w16="http://schemas.microsoft.com/office/word/2018/wordml" xmlns:w16du="http://schemas.microsoft.com/office/word/2023/wordml/word16du" xmlns:w16sdtdh="http://schemas.microsoft.com/office/word/2020/wordml/sdtdatahash" xmlns:w16se="http://schemas.microsoft.com/office/word/2015/wordml/symex" xmlns:wpg="http://schemas.microsoft.com/office/word/2010/wordprocessingGroup" xmlns:wpi="http://schemas.microsoft.com/office/word/2010/wordprocessingInk" xmlns:wne="http://schemas.microsoft.com/office/word/2006/wordml" xmlns:wps="http://schemas.microsoft.com/office/word/2010/wordprocessingShape" mc:Ignorable="w14 w15 w16se w16cid w16 w16cex w16sdtdh w16du wp14">
   <w:p>
     <w:pPr>
       <w:pStyle w:val="Hlavicka"/>
@@ -7589,7 +7204,7 @@
       <mc:AlternateContent>
         <mc:Choice Requires="wps">
           <w:drawing>
-            <wp:anchor distT="0" distB="0" distL="114300" distR="114300" simplePos="0" relativeHeight="251670016" behindDoc="0" locked="0" layoutInCell="1" allowOverlap="1" wp14:anchorId="54E0AE18" wp14:editId="4A83C3D5">
+            <wp:anchor distT="0" distB="0" distL="114300" distR="114300" simplePos="0" relativeHeight="251670016" behindDoc="0" locked="0" layoutInCell="1" allowOverlap="1" wp14:anchorId="1C3D94D1" wp14:editId="0182E402">
               <wp:simplePos x="0" y="0"/>
               <wp:positionH relativeFrom="column">
                 <wp:posOffset>-6985</wp:posOffset>
@@ -7642,7 +7257,7 @@
         </mc:Choice>
         <mc:Fallback>
           <w:pict>
-            <v:line w14:anchorId="500B490B" id="Přímá spojnice 11" o:spid="_x0000_s1026" style="position:absolute;z-index:251670016;visibility:visible;mso-wrap-style:square;mso-width-percent:0;mso-wrap-distance-left:9pt;mso-wrap-distance-top:0;mso-wrap-distance-right:9pt;mso-wrap-distance-bottom:0;mso-position-horizontal:absolute;mso-position-horizontal-relative:text;mso-position-vertical:absolute;mso-position-vertical-relative:text;mso-width-percent:0;mso-width-relative:margin" from="-.55pt,16.1pt" to="476.95pt,16.1pt" o:gfxdata="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" strokecolor="#f68c36 [3049]" strokeweight="1pt"/>
+            <v:line w14:anchorId="169325CB" id="Přímá spojnice 11" o:spid="_x0000_s1026" style="position:absolute;z-index:251670016;visibility:visible;mso-wrap-style:square;mso-width-percent:0;mso-wrap-distance-left:9pt;mso-wrap-distance-top:0;mso-wrap-distance-right:9pt;mso-wrap-distance-bottom:0;mso-position-horizontal:absolute;mso-position-horizontal-relative:text;mso-position-vertical:absolute;mso-position-vertical-relative:text;mso-width-percent:0;mso-width-relative:margin" from="-.55pt,16.1pt" to="476.95pt,16.1pt" o:gfxdata="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" strokecolor="#f68c36 [3049]" strokeweight="1pt"/>
           </w:pict>
         </mc:Fallback>
       </mc:AlternateContent>
@@ -7652,7 +7267,7 @@
         <w:lang w:val="cs-CZ"/>
       </w:rPr>
       <w:drawing>
-        <wp:anchor distT="0" distB="0" distL="114300" distR="114300" simplePos="0" relativeHeight="251671040" behindDoc="1" locked="0" layoutInCell="1" allowOverlap="1" wp14:anchorId="3BFC988C" wp14:editId="6475085A">
+        <wp:anchor distT="0" distB="0" distL="114300" distR="114300" simplePos="0" relativeHeight="251671040" behindDoc="1" locked="0" layoutInCell="1" allowOverlap="1" wp14:anchorId="1571C3AF" wp14:editId="486CCD14">
           <wp:simplePos x="0" y="0"/>
           <wp:positionH relativeFrom="column">
             <wp:posOffset>6060135</wp:posOffset>
@@ -7731,7 +7346,7 @@
 </file>
 
 <file path=word/numbering.xml><?xml version="1.0" encoding="utf-8"?>
-<w:numbering xmlns:wpc="http://schemas.microsoft.com/office/word/2010/wordprocessingCanvas" xmlns:cx="http://schemas.microsoft.com/office/drawing/2014/chartex" xmlns:cx1="http://schemas.microsoft.com/office/drawing/2015/9/8/chartex" xmlns:cx2="http://schemas.microsoft.com/office/drawing/2015/10/21/chartex" xmlns:cx3="http://schemas.microsoft.com/office/drawing/2016/5/9/chartex" xmlns:cx4="http://schemas.microsoft.com/office/drawing/2016/5/10/chartex" xmlns:cx5="http://schemas.microsoft.com/office/drawing/2016/5/11/chartex" xmlns:cx6="http://schemas.microsoft.com/office/drawing/2016/5/12/chartex" xmlns:cx7="http://schemas.microsoft.com/office/drawing/2016/5/13/chartex" xmlns:cx8="http://schemas.microsoft.com/office/drawing/2016/5/14/chartex" xmlns:mc="http://schemas.openxmlformats.org/markup-compatibility/2006" xmlns:aink="http://schemas.microsoft.com/office/drawing/2016/ink" xmlns:am3d="http://schemas.microsoft.com/office/drawing/2017/model3d" xmlns:o="urn:schemas-microsoft-com:office:office" xmlns:oel="http://schemas.microsoft.com/office/2019/extlst" xmlns:r="http://schemas.openxmlformats.org/officeDocument/2006/relationships" xmlns:m="http://schemas.openxmlformats.org/officeDocument/2006/math" xmlns:v="urn:schemas-microsoft-com:vml" xmlns:wp14="http://schemas.microsoft.com/office/word/2010/wordprocessingDrawing" xmlns:wp="http://schemas.openxmlformats.org/drawingml/2006/wordprocessingDrawing" xmlns:w10="urn:schemas-microsoft-com:office:word" xmlns:w="http://schemas.openxmlformats.org/wordprocessingml/2006/main" xmlns:w14="http://schemas.microsoft.com/office/word/2010/wordml" xmlns:w15="http://schemas.microsoft.com/office/word/2012/wordml" xmlns:w16cex="http://schemas.microsoft.com/office/word/2018/wordml/cex" xmlns:w16cid="http://schemas.microsoft.com/office/word/2016/wordml/cid" xmlns:w16="http://schemas.microsoft.com/office/word/2018/wordml" xmlns:w16sdtdh="http://schemas.microsoft.com/office/word/2020/wordml/sdtdatahash" xmlns:w16se="http://schemas.microsoft.com/office/word/2015/wordml/symex" xmlns:wpg="http://schemas.microsoft.com/office/word/2010/wordprocessingGroup" xmlns:wpi="http://schemas.microsoft.com/office/word/2010/wordprocessingInk" xmlns:wne="http://schemas.microsoft.com/office/word/2006/wordml" xmlns:wps="http://schemas.microsoft.com/office/word/2010/wordprocessingShape" mc:Ignorable="w14 w15 w16se w16cid w16 w16cex w16sdtdh wp14">
+<w:numbering xmlns:wpc="http://schemas.microsoft.com/office/word/2010/wordprocessingCanvas" xmlns:cx="http://schemas.microsoft.com/office/drawing/2014/chartex" xmlns:cx1="http://schemas.microsoft.com/office/drawing/2015/9/8/chartex" xmlns:cx2="http://schemas.microsoft.com/office/drawing/2015/10/21/chartex" xmlns:cx3="http://schemas.microsoft.com/office/drawing/2016/5/9/chartex" xmlns:cx4="http://schemas.microsoft.com/office/drawing/2016/5/10/chartex" xmlns:cx5="http://schemas.microsoft.com/office/drawing/2016/5/11/chartex" xmlns:cx6="http://schemas.microsoft.com/office/drawing/2016/5/12/chartex" xmlns:cx7="http://schemas.microsoft.com/office/drawing/2016/5/13/chartex" xmlns:cx8="http://schemas.microsoft.com/office/drawing/2016/5/14/chartex" xmlns:mc="http://schemas.openxmlformats.org/markup-compatibility/2006" xmlns:aink="http://schemas.microsoft.com/office/drawing/2016/ink" xmlns:am3d="http://schemas.microsoft.com/office/drawing/2017/model3d" xmlns:o="urn:schemas-microsoft-com:office:office" xmlns:oel="http://schemas.microsoft.com/office/2019/extlst" xmlns:r="http://schemas.openxmlformats.org/officeDocument/2006/relationships" xmlns:m="http://schemas.openxmlformats.org/officeDocument/2006/math" xmlns:v="urn:schemas-microsoft-com:vml" xmlns:wp14="http://schemas.microsoft.com/office/word/2010/wordprocessingDrawing" xmlns:wp="http://schemas.openxmlformats.org/drawingml/2006/wordprocessingDrawing" xmlns:w10="urn:schemas-microsoft-com:office:word" xmlns:w="http://schemas.openxmlformats.org/wordprocessingml/2006/main" xmlns:w14="http://schemas.microsoft.com/office/word/2010/wordml" xmlns:w15="http://schemas.microsoft.com/office/word/2012/wordml" xmlns:w16cex="http://schemas.microsoft.com/office/word/2018/wordml/cex" xmlns:w16cid="http://schemas.microsoft.com/office/word/2016/wordml/cid" xmlns:w16="http://schemas.microsoft.com/office/word/2018/wordml" xmlns:w16du="http://schemas.microsoft.com/office/word/2023/wordml/word16du" xmlns:w16sdtdh="http://schemas.microsoft.com/office/word/2020/wordml/sdtdatahash" xmlns:w16se="http://schemas.microsoft.com/office/word/2015/wordml/symex" xmlns:wpg="http://schemas.microsoft.com/office/word/2010/wordprocessingGroup" xmlns:wpi="http://schemas.microsoft.com/office/word/2010/wordprocessingInk" xmlns:wne="http://schemas.microsoft.com/office/word/2006/wordml" xmlns:wps="http://schemas.microsoft.com/office/word/2010/wordprocessingShape" mc:Ignorable="w14 w15 w16se w16cid w16 w16cex w16sdtdh w16du wp14">
   <w:abstractNum w:abstractNumId="0" w15:restartNumberingAfterBreak="0">
     <w:nsid w:val="152013FC"/>
     <w:multiLevelType w:val="hybridMultilevel"/>
@@ -9023,7 +8638,7 @@
 </file>
 
 <file path=word/styles.xml><?xml version="1.0" encoding="utf-8"?>
-<w:styles xmlns:mc="http://schemas.openxmlformats.org/markup-compatibility/2006" xmlns:r="http://schemas.openxmlformats.org/officeDocument/2006/relationships" xmlns:w="http://schemas.openxmlformats.org/wordprocessingml/2006/main" xmlns:w14="http://schemas.microsoft.com/office/word/2010/wordml" xmlns:w15="http://schemas.microsoft.com/office/word/2012/wordml" xmlns:w16cex="http://schemas.microsoft.com/office/word/2018/wordml/cex" xmlns:w16cid="http://schemas.microsoft.com/office/word/2016/wordml/cid" xmlns:w16="http://schemas.microsoft.com/office/word/2018/wordml" xmlns:w16sdtdh="http://schemas.microsoft.com/office/word/2020/wordml/sdtdatahash" xmlns:w16se="http://schemas.microsoft.com/office/word/2015/wordml/symex" mc:Ignorable="w14 w15 w16se w16cid w16 w16cex w16sdtdh">
+<w:styles xmlns:mc="http://schemas.openxmlformats.org/markup-compatibility/2006" xmlns:r="http://schemas.openxmlformats.org/officeDocument/2006/relationships" xmlns:w="http://schemas.openxmlformats.org/wordprocessingml/2006/main" xmlns:w14="http://schemas.microsoft.com/office/word/2010/wordml" xmlns:w15="http://schemas.microsoft.com/office/word/2012/wordml" xmlns:w16cex="http://schemas.microsoft.com/office/word/2018/wordml/cex" xmlns:w16cid="http://schemas.microsoft.com/office/word/2016/wordml/cid" xmlns:w16="http://schemas.microsoft.com/office/word/2018/wordml" xmlns:w16du="http://schemas.microsoft.com/office/word/2023/wordml/word16du" xmlns:w16sdtdh="http://schemas.microsoft.com/office/word/2020/wordml/sdtdatahash" xmlns:w16se="http://schemas.microsoft.com/office/word/2015/wordml/symex" mc:Ignorable="w14 w15 w16se w16cid w16 w16cex w16sdtdh w16du">
   <w:docDefaults>
     <w:rPrDefault>
       <w:rPr>

</xml_diff>

<commit_message>
ADD New firmware 2
</commit_message>
<xml_diff>
--- a/Documents/OptoOutMod-datasheet.docx
+++ b/Documents/OptoOutMod-datasheet.docx
@@ -28,11 +28,12 @@
       <w:r>
         <w:t xml:space="preserve"> 16 independent outputs consisting of </w:t>
       </w:r>
-      <w:proofErr w:type="gramStart"/>
       <w:r>
-        <w:t>solid state</w:t>
+        <w:t>solid</w:t>
       </w:r>
-      <w:proofErr w:type="gramEnd"/>
+      <w:r>
+        <w:t>-state</w:t>
+      </w:r>
       <w:r>
         <w:t xml:space="preserve"> relays (SSR). This device is intended to serve as a programmable switch with very low resistance in the switched channel. It can operate up to 16 devices at a time. The device is advantageous for switching small loads and is destined for long life due to the absence of mechanical parts.</w:t>
       </w:r>
@@ -986,7 +987,14 @@
                 <w:b w:val="0"/>
                 <w:bCs w:val="0"/>
               </w:rPr>
-              <w:t>Channel resistance</w:t>
+              <w:t>Output c</w:t>
+            </w:r>
+            <w:r>
+              <w:rPr>
+                <w:b w:val="0"/>
+                <w:bCs w:val="0"/>
+              </w:rPr>
+              <w:t>hannel resistance</w:t>
             </w:r>
           </w:p>
         </w:tc>
@@ -1095,7 +1103,14 @@
                 <w:b w:val="0"/>
                 <w:bCs w:val="0"/>
               </w:rPr>
-              <w:t>Cha</w:t>
+              <w:t>Output c</w:t>
+            </w:r>
+            <w:r>
+              <w:rPr>
+                <w:b w:val="0"/>
+                <w:bCs w:val="0"/>
+              </w:rPr>
+              <w:t>ha</w:t>
             </w:r>
             <w:r>
               <w:rPr>
@@ -1174,7 +1189,7 @@
                 <w:b w:val="0"/>
                 <w:bCs w:val="0"/>
               </w:rPr>
-              <w:t>Modbus communication</w:t>
+              <w:t>Output channel maximum voltage</w:t>
             </w:r>
           </w:p>
         </w:tc>
@@ -1197,24 +1212,13 @@
               <w:cnfStyle w:val="000000000000" w:firstRow="0" w:lastRow="0" w:firstColumn="0" w:lastColumn="0" w:oddVBand="0" w:evenVBand="0" w:oddHBand="0" w:evenHBand="0" w:firstRowFirstColumn="0" w:firstRowLastColumn="0" w:lastRowFirstColumn="0" w:lastRowLastColumn="0"/>
             </w:pPr>
             <w:r>
-              <w:t>19200</w:t>
-            </w:r>
-            <w:r>
-              <w:t xml:space="preserve"> baud/s, 8</w:t>
-            </w:r>
-            <w:r>
-              <w:t xml:space="preserve"> data</w:t>
-            </w:r>
-            <w:r>
-              <w:t xml:space="preserve"> bits, </w:t>
-            </w:r>
-            <w:proofErr w:type="gramStart"/>
-            <w:r>
-              <w:t>Even</w:t>
-            </w:r>
-            <w:proofErr w:type="gramEnd"/>
-            <w:r>
-              <w:t xml:space="preserve"> parity, 1 stop bit</w:t>
+              <w:t xml:space="preserve">+- </w:t>
+            </w:r>
+            <w:r>
+              <w:t>3</w:t>
+            </w:r>
+            <w:r>
+              <w:t>0 V</w:t>
             </w:r>
           </w:p>
         </w:tc>
@@ -1250,7 +1254,7 @@
                 <w:b w:val="0"/>
                 <w:bCs w:val="0"/>
               </w:rPr>
-              <w:t>Modbus address</w:t>
+              <w:t>Modbus communication</w:t>
             </w:r>
           </w:p>
         </w:tc>
@@ -1271,6 +1275,79 @@
               <w:pStyle w:val="Texttabulky"/>
               <w:jc w:val="center"/>
               <w:cnfStyle w:val="000000100000" w:firstRow="0" w:lastRow="0" w:firstColumn="0" w:lastColumn="0" w:oddVBand="0" w:evenVBand="0" w:oddHBand="1" w:evenHBand="0" w:firstRowFirstColumn="0" w:firstRowLastColumn="0" w:lastRowFirstColumn="0" w:lastRowLastColumn="0"/>
+            </w:pPr>
+            <w:r>
+              <w:t>19200</w:t>
+            </w:r>
+            <w:r>
+              <w:t xml:space="preserve"> baud/s, 8</w:t>
+            </w:r>
+            <w:r>
+              <w:t xml:space="preserve"> data</w:t>
+            </w:r>
+            <w:r>
+              <w:t xml:space="preserve"> bits, </w:t>
+            </w:r>
+            <w:r>
+              <w:t>even</w:t>
+            </w:r>
+            <w:r>
+              <w:t xml:space="preserve"> parity, 1 stop bit</w:t>
+            </w:r>
+          </w:p>
+        </w:tc>
+      </w:tr>
+      <w:tr>
+        <w:trPr>
+          <w:trHeight w:val="300"/>
+        </w:trPr>
+        <w:tc>
+          <w:tcPr>
+            <w:cnfStyle w:val="001000000000" w:firstRow="0" w:lastRow="0" w:firstColumn="1" w:lastColumn="0" w:oddVBand="0" w:evenVBand="0" w:oddHBand="0" w:evenHBand="0" w:firstRowFirstColumn="0" w:firstRowLastColumn="0" w:lastRowFirstColumn="0" w:lastRowLastColumn="0"/>
+            <w:tcW w:w="3936" w:type="dxa"/>
+            <w:tcBorders>
+              <w:top w:val="single" w:sz="4" w:space="0" w:color="000000" w:themeColor="text1"/>
+              <w:left w:val="single" w:sz="4" w:space="0" w:color="000000" w:themeColor="text1"/>
+              <w:bottom w:val="single" w:sz="4" w:space="0" w:color="000000" w:themeColor="text1"/>
+              <w:right w:val="single" w:sz="4" w:space="0" w:color="000000" w:themeColor="text1"/>
+            </w:tcBorders>
+            <w:vAlign w:val="center"/>
+          </w:tcPr>
+          <w:p>
+            <w:pPr>
+              <w:pStyle w:val="Texttabulky"/>
+              <w:jc w:val="left"/>
+              <w:rPr>
+                <w:b w:val="0"/>
+                <w:bCs w:val="0"/>
+              </w:rPr>
+            </w:pPr>
+            <w:r>
+              <w:rPr>
+                <w:b w:val="0"/>
+                <w:bCs w:val="0"/>
+              </w:rPr>
+              <w:t>Modbus address</w:t>
+            </w:r>
+          </w:p>
+        </w:tc>
+        <w:tc>
+          <w:tcPr>
+            <w:tcW w:w="5601" w:type="dxa"/>
+            <w:gridSpan w:val="3"/>
+            <w:tcBorders>
+              <w:top w:val="single" w:sz="4" w:space="0" w:color="000000" w:themeColor="text1"/>
+              <w:left w:val="single" w:sz="4" w:space="0" w:color="000000" w:themeColor="text1"/>
+              <w:bottom w:val="single" w:sz="4" w:space="0" w:color="000000" w:themeColor="text1"/>
+              <w:right w:val="single" w:sz="4" w:space="0" w:color="000000" w:themeColor="text1"/>
+            </w:tcBorders>
+            <w:vAlign w:val="center"/>
+          </w:tcPr>
+          <w:p>
+            <w:pPr>
+              <w:pStyle w:val="Texttabulky"/>
+              <w:jc w:val="center"/>
+              <w:cnfStyle w:val="000000000000" w:firstRow="0" w:lastRow="0" w:firstColumn="0" w:lastColumn="0" w:oddVBand="0" w:evenVBand="0" w:oddHBand="0" w:evenHBand="0" w:firstRowFirstColumn="0" w:firstRowLastColumn="0" w:lastRowFirstColumn="0" w:lastRowLastColumn="0"/>
             </w:pPr>
             <w:r>
               <w:t>32</w:t>
@@ -1444,9 +1521,6 @@
       </w:r>
       <w:r>
         <w:t>escription</w:t>
-      </w:r>
-      <w:r>
-        <w:t xml:space="preserve"> - TBD</w:t>
       </w:r>
     </w:p>
     <w:p>
@@ -3657,7 +3731,7 @@
                 <w:b/>
                 <w:bCs w:val="0"/>
               </w:rPr>
-              <w:t>32</w:t>
+              <w:t>64</w:t>
             </w:r>
             <w:r>
               <w:t>. Individual address switches represent numerical values:</w:t>
@@ -3692,22 +3766,14 @@
               <w:t>15</w:t>
             </w:r>
             <w:r>
-              <w:t xml:space="preserve"> (1 + 2 + 4 + </w:t>
-            </w:r>
-            <w:proofErr w:type="gramStart"/>
-            <w:r>
-              <w:t>8 )</w:t>
-            </w:r>
-            <w:proofErr w:type="gramEnd"/>
-            <w:r>
-              <w:t xml:space="preserve"> + </w:t>
+              <w:t xml:space="preserve"> (1 + 2 + 4 + 8) + </w:t>
             </w:r>
             <w:r>
               <w:rPr>
                 <w:b/>
                 <w:bCs w:val="0"/>
               </w:rPr>
-              <w:t>32</w:t>
+              <w:t>64</w:t>
             </w:r>
             <w:r>
               <w:t xml:space="preserve"> = </w:t>
@@ -3717,7 +3783,7 @@
                 <w:b/>
                 <w:bCs w:val="0"/>
               </w:rPr>
-              <w:t>47</w:t>
+              <w:t>79</w:t>
             </w:r>
             <w:r>
               <w:t>.</w:t>
@@ -3733,42 +3799,16 @@
     </w:p>
     <w:p>
       <w:pPr>
-        <w:spacing w:after="200" w:line="276" w:lineRule="auto"/>
-        <w:jc w:val="left"/>
-        <w:rPr>
-          <w:rFonts w:ascii="Agency FB" w:hAnsi="Agency FB"/>
-          <w:b/>
-          <w:color w:val="F38B00"/>
-          <w:sz w:val="32"/>
-          <w:szCs w:val="32"/>
-        </w:rPr>
+        <w:pStyle w:val="Nadpis1"/>
       </w:pPr>
       <w:r>
-        <w:br w:type="page"/>
-      </w:r>
-    </w:p>
-    <w:p>
-      <w:pPr>
-        <w:pStyle w:val="Nadpis1"/>
-      </w:pPr>
-      <w:r>
-        <w:lastRenderedPageBreak/>
         <w:t>Modbus</w:t>
       </w:r>
       <w:r>
         <w:t xml:space="preserve"> </w:t>
       </w:r>
-      <w:proofErr w:type="spellStart"/>
       <w:r>
-        <w:rPr>
-          <w:sz w:val="36"/>
-          <w:szCs w:val="36"/>
-        </w:rPr>
-        <w:t>OptoMOS</w:t>
-      </w:r>
-      <w:proofErr w:type="spellEnd"/>
-      <w:r>
-        <w:t xml:space="preserve"> </w:t>
+        <w:t xml:space="preserve">RTU </w:t>
       </w:r>
       <w:r>
         <w:t>P</w:t>
@@ -4217,15 +4257,7 @@
               <w:jc w:val="left"/>
             </w:pPr>
             <w:r>
-              <w:t xml:space="preserve">Serial number of </w:t>
-            </w:r>
-            <w:proofErr w:type="gramStart"/>
-            <w:r>
-              <w:t>product</w:t>
-            </w:r>
-            <w:proofErr w:type="gramEnd"/>
-            <w:r>
-              <w:t xml:space="preserve"> with common device ID in format </w:t>
+              <w:t xml:space="preserve">Serial number of product with common device ID in format </w:t>
             </w:r>
             <w:proofErr w:type="spellStart"/>
             <w:r>
@@ -4525,6 +4557,7 @@
           </w:tcPr>
           <w:p>
             <w:r>
+              <w:lastRenderedPageBreak/>
               <w:t>17, 18</w:t>
             </w:r>
           </w:p>
@@ -4715,7 +4748,6 @@
           </w:tcPr>
           <w:p>
             <w:r>
-              <w:lastRenderedPageBreak/>
               <w:t>23, 24</w:t>
             </w:r>
           </w:p>
@@ -4749,15 +4781,7 @@
               <w:jc w:val="left"/>
             </w:pPr>
             <w:r>
-              <w:t xml:space="preserve">Number of </w:t>
-            </w:r>
-            <w:proofErr w:type="spellStart"/>
-            <w:r>
-              <w:t>writes</w:t>
-            </w:r>
-            <w:proofErr w:type="spellEnd"/>
-            <w:r>
-              <w:t xml:space="preserve"> into internal configuration flash memory (size 4kB, entry 128 B, total endurance 10000 * 4096 / 128 = 320000)</w:t>
+              <w:t>Number of writes into internal configuration flash memory (size 4kB, entry 128 B, total endurance 10000 * 4096 / 128 = 320000)</w:t>
             </w:r>
             <w:r>
               <w:rPr>
@@ -5559,6 +5583,7 @@
           </w:tcPr>
           <w:p>
             <w:r>
+              <w:lastRenderedPageBreak/>
               <w:t>12</w:t>
             </w:r>
           </w:p>
@@ -5707,8 +5732,6 @@
         </w:tc>
       </w:tr>
     </w:tbl>
-    <w:p/>
-    <w:p/>
     <w:p/>
     <w:p/>
     <w:p>
@@ -6068,7 +6091,6 @@
         <w:t>.</w:t>
       </w:r>
     </w:p>
-    <w:p/>
     <w:p>
       <w:pPr>
         <w:pStyle w:val="Nadpis1"/>
@@ -6084,26 +6106,6 @@
       </w:r>
       <w:r>
         <w:t>escription</w:t>
-      </w:r>
-    </w:p>
-    <w:p>
-      <w:pPr>
-        <w:pStyle w:val="Nadpis1"/>
-      </w:pPr>
-      <w:r>
-        <w:t xml:space="preserve">Wiring and </w:t>
-      </w:r>
-      <w:r>
-        <w:t>P</w:t>
-      </w:r>
-      <w:r>
-        <w:t xml:space="preserve">ower </w:t>
-      </w:r>
-      <w:r>
-        <w:t>U</w:t>
-      </w:r>
-      <w:r>
-        <w:t>p</w:t>
       </w:r>
     </w:p>
     <w:p>
@@ -6242,6 +6244,11 @@
     <w:p>
       <w:pPr>
         <w:pStyle w:val="Odstavecseseznamem"/>
+        <w:numPr>
+          <w:ilvl w:val="0"/>
+          <w:numId w:val="0"/>
+        </w:numPr>
+        <w:ind w:left="426"/>
       </w:pPr>
     </w:p>
     <w:p>

</xml_diff>